<commit_message>
Latest updates in Vault
</commit_message>
<xml_diff>
--- a/Documentation/manual/gettingstarted.docx
+++ b/Documentation/manual/gettingstarted.docx
@@ -1,13 +1,11 @@
 
 <file path=word/document.xml><?xml version="1.0" encoding="utf-8"?>
-<w:document xmlns:wpc="http://schemas.microsoft.com/office/word/2010/wordprocessingCanvas" xmlns:cx="http://schemas.microsoft.com/office/drawing/2014/chartex" xmlns:cx1="http://schemas.microsoft.com/office/drawing/2015/9/8/chartex" xmlns:cx2="http://schemas.microsoft.com/office/drawing/2015/10/21/chartex" xmlns:cx3="http://schemas.microsoft.com/office/drawing/2016/5/9/chartex" xmlns:cx4="http://schemas.microsoft.com/office/drawing/2016/5/10/chartex" xmlns:cx5="http://schemas.microsoft.com/office/drawing/2016/5/11/chartex" xmlns:cx6="http://schemas.microsoft.com/office/drawing/2016/5/12/chartex" xmlns:cx7="http://schemas.microsoft.com/office/drawing/2016/5/13/chartex" xmlns:cx8="http://schemas.microsoft.com/office/drawing/2016/5/14/chartex" xmlns:mc="http://schemas.openxmlformats.org/markup-compatibility/2006" xmlns:aink="http://schemas.microsoft.com/office/drawing/2016/ink" xmlns:am3d="http://schemas.microsoft.com/office/drawing/2017/model3d" xmlns:o="urn:schemas-microsoft-com:office:office" xmlns:r="http://schemas.openxmlformats.org/officeDocument/2006/relationships" xmlns:m="http://schemas.openxmlformats.org/officeDocument/2006/math" xmlns:v="urn:schemas-microsoft-com:vml" xmlns:wp14="http://schemas.microsoft.com/office/word/2010/wordprocessingDrawing" xmlns:wp="http://schemas.openxmlformats.org/drawingml/2006/wordprocessingDrawing" xmlns:w10="urn:schemas-microsoft-com:office:word" xmlns:w="http://schemas.openxmlformats.org/wordprocessingml/2006/main" xmlns:w14="http://schemas.microsoft.com/office/word/2010/wordml" xmlns:w15="http://schemas.microsoft.com/office/word/2012/wordml" xmlns:w16cid="http://schemas.microsoft.com/office/word/2016/wordml/cid" xmlns:w16se="http://schemas.microsoft.com/office/word/2015/wordml/symex" xmlns:wpg="http://schemas.microsoft.com/office/word/2010/wordprocessingGroup" xmlns:wpi="http://schemas.microsoft.com/office/word/2010/wordprocessingInk" xmlns:wne="http://schemas.microsoft.com/office/word/2006/wordml" xmlns:wps="http://schemas.microsoft.com/office/word/2010/wordprocessingShape" mc:Ignorable="w14 w15 w16se w16cid wp14">
+<w:document xmlns:wpc="http://schemas.microsoft.com/office/word/2010/wordprocessingCanvas" xmlns:cx="http://schemas.microsoft.com/office/drawing/2014/chartex" xmlns:cx1="http://schemas.microsoft.com/office/drawing/2015/9/8/chartex" xmlns:cx2="http://schemas.microsoft.com/office/drawing/2015/10/21/chartex" xmlns:cx3="http://schemas.microsoft.com/office/drawing/2016/5/9/chartex" xmlns:cx4="http://schemas.microsoft.com/office/drawing/2016/5/10/chartex" xmlns:cx5="http://schemas.microsoft.com/office/drawing/2016/5/11/chartex" xmlns:cx6="http://schemas.microsoft.com/office/drawing/2016/5/12/chartex" xmlns:cx7="http://schemas.microsoft.com/office/drawing/2016/5/13/chartex" xmlns:cx8="http://schemas.microsoft.com/office/drawing/2016/5/14/chartex" xmlns:mc="http://schemas.openxmlformats.org/markup-compatibility/2006" xmlns:aink="http://schemas.microsoft.com/office/drawing/2016/ink" xmlns:am3d="http://schemas.microsoft.com/office/drawing/2017/model3d" xmlns:o="urn:schemas-microsoft-com:office:office" xmlns:r="http://schemas.openxmlformats.org/officeDocument/2006/relationships" xmlns:m="http://schemas.openxmlformats.org/officeDocument/2006/math" xmlns:v="urn:schemas-microsoft-com:vml" xmlns:wp14="http://schemas.microsoft.com/office/word/2010/wordprocessingDrawing" xmlns:wp="http://schemas.openxmlformats.org/drawingml/2006/wordprocessingDrawing" xmlns:w10="urn:schemas-microsoft-com:office:word" xmlns:w="http://schemas.openxmlformats.org/wordprocessingml/2006/main" xmlns:w14="http://schemas.microsoft.com/office/word/2010/wordml" xmlns:w15="http://schemas.microsoft.com/office/word/2012/wordml" xmlns:w16cex="http://schemas.microsoft.com/office/word/2018/wordml/cex" xmlns:w16cid="http://schemas.microsoft.com/office/word/2016/wordml/cid" xmlns:w16="http://schemas.microsoft.com/office/word/2018/wordml" xmlns:w16sdtdh="http://schemas.microsoft.com/office/word/2020/wordml/sdtdatahash" xmlns:w16se="http://schemas.microsoft.com/office/word/2015/wordml/symex" xmlns:wpg="http://schemas.microsoft.com/office/word/2010/wordprocessingGroup" xmlns:wpi="http://schemas.microsoft.com/office/word/2010/wordprocessingInk" xmlns:wne="http://schemas.microsoft.com/office/word/2006/wordml" xmlns:wps="http://schemas.microsoft.com/office/word/2010/wordprocessingShape" mc:Ignorable="w14 w15 w16se w16cid w16 w16cex w16sdtdh wp14">
   <w:body>
     <w:p>
       <w:pPr>
         <w:pStyle w:val="C"/>
       </w:pPr>
-      <w:bookmarkStart w:id="0" w:name="_GoBack"/>
-      <w:bookmarkEnd w:id="0"/>
     </w:p>
     <w:p>
       <w:pPr>
@@ -21,9 +19,11 @@
       <w:r>
         <w:t xml:space="preserve"> </w:t>
       </w:r>
-      <w:r>
-        <w:t>4.2</w:t>
-      </w:r>
+      <w:fldSimple w:instr=" DOCVARIABLE  MBDocVersion  \* MERGEFORMAT ">
+        <w:r>
+          <w:t>4.2.4</w:t>
+        </w:r>
+      </w:fldSimple>
       <w:r>
         <w:br/>
         <w:t>Getting Started</w:t>
@@ -144,21 +144,15 @@
         <w:pStyle w:val="CS"/>
       </w:pPr>
       <w:r>
-        <w:t>Copyright © 201</w:t>
-      </w:r>
-      <w:r>
-        <w:t>8</w:t>
-      </w:r>
-      <w:r>
-        <w:t xml:space="preserve">, </w:t>
-      </w:r>
-      <w:proofErr w:type="spellStart"/>
-      <w:r>
-        <w:t>Thinkage</w:t>
-      </w:r>
-      <w:proofErr w:type="spellEnd"/>
-      <w:r>
-        <w:t xml:space="preserve"> Ltd.</w:t>
+        <w:t xml:space="preserve">Copyright © </w:t>
+      </w:r>
+      <w:fldSimple w:instr=" DOCVARIABLE  MBDocCopyright ">
+        <w:r>
+          <w:t>2021</w:t>
+        </w:r>
+      </w:fldSimple>
+      <w:r>
+        <w:t>, Thinkage Ltd.</w:t>
       </w:r>
     </w:p>
     <w:p>
@@ -219,7 +213,7 @@
           <w:rPr>
             <w:noProof/>
           </w:rPr>
-          <w:t>11</w:t>
+          <w:t>15</w:t>
         </w:r>
       </w:fldSimple>
     </w:p>
@@ -268,7 +262,6 @@
         <w:pStyle w:val="C"/>
       </w:pPr>
       <w:r>
-        <w:lastRenderedPageBreak/>
         <w:t>Introduction</w:t>
       </w:r>
     </w:p>
@@ -276,23 +269,23 @@
       <w:pPr>
         <w:pStyle w:val="Heading1"/>
       </w:pPr>
-      <w:bookmarkStart w:id="1" w:name="_Toc414175879"/>
-      <w:bookmarkStart w:id="2" w:name="_Toc414257207"/>
-      <w:bookmarkStart w:id="3" w:name="_Toc414265670"/>
-      <w:bookmarkStart w:id="4" w:name="_Toc446836603"/>
-      <w:bookmarkStart w:id="5" w:name="_Toc172537541"/>
+      <w:bookmarkStart w:id="0" w:name="_Toc414175879"/>
+      <w:bookmarkStart w:id="1" w:name="_Toc414257207"/>
+      <w:bookmarkStart w:id="2" w:name="_Toc414265670"/>
+      <w:bookmarkStart w:id="3" w:name="_Toc446836603"/>
+      <w:bookmarkStart w:id="4" w:name="_Toc172537541"/>
       <w:r>
         <w:t xml:space="preserve">Welcome to </w:t>
       </w:r>
+      <w:bookmarkEnd w:id="0"/>
       <w:bookmarkEnd w:id="1"/>
       <w:bookmarkEnd w:id="2"/>
       <w:bookmarkEnd w:id="3"/>
+      <w:proofErr w:type="spellStart"/>
+      <w:r>
+        <w:t>MainBoss</w:t>
+      </w:r>
       <w:bookmarkEnd w:id="4"/>
-      <w:proofErr w:type="spellStart"/>
-      <w:r>
-        <w:t>MainBoss</w:t>
-      </w:r>
-      <w:bookmarkEnd w:id="5"/>
       <w:proofErr w:type="spellEnd"/>
     </w:p>
     <w:p>
@@ -527,11 +520,11 @@
       <w:pPr>
         <w:pStyle w:val="Heading2"/>
       </w:pPr>
-      <w:bookmarkStart w:id="6" w:name="_Toc172537548"/>
+      <w:bookmarkStart w:id="5" w:name="_Toc172537548"/>
       <w:r>
         <w:t>What You See</w:t>
       </w:r>
-      <w:bookmarkEnd w:id="6"/>
+      <w:bookmarkEnd w:id="5"/>
     </w:p>
     <w:p>
       <w:pPr>
@@ -569,9 +562,8 @@
         <w:rPr>
           <w:noProof/>
         </w:rPr>
-        <w:lastRenderedPageBreak/>
         <w:drawing>
-          <wp:inline distT="0" distB="0" distL="0" distR="0">
+          <wp:inline distT="0" distB="0" distL="0" distR="0" wp14:anchorId="71AA794B" wp14:editId="33FC21AA">
             <wp:extent cx="5943600" cy="3952875"/>
             <wp:effectExtent l="0" t="0" r="0" b="0"/>
             <wp:docPr id="1" name="Picture 1"/>
@@ -667,7 +659,7 @@
           <w:noProof/>
         </w:rPr>
         <w:drawing>
-          <wp:inline distT="0" distB="0" distL="0" distR="0">
+          <wp:inline distT="0" distB="0" distL="0" distR="0" wp14:anchorId="6AA4547E" wp14:editId="3D4A4888">
             <wp:extent cx="104775" cy="142875"/>
             <wp:effectExtent l="0" t="0" r="0" b="0"/>
             <wp:docPr id="2" name="Picture 2"/>
@@ -1429,26 +1421,26 @@
           <w:numId w:val="6"/>
         </w:numPr>
       </w:pPr>
-      <w:bookmarkStart w:id="7" w:name="_Toc318443251"/>
-      <w:bookmarkStart w:id="8" w:name="_Toc318443974"/>
-      <w:bookmarkStart w:id="9" w:name="_Toc321740680"/>
-      <w:bookmarkStart w:id="10" w:name="_Toc321740833"/>
-      <w:bookmarkStart w:id="11" w:name="_Toc321740986"/>
-      <w:bookmarkStart w:id="12" w:name="_Toc323039099"/>
-      <w:bookmarkStart w:id="13" w:name="_Toc323294634"/>
-      <w:bookmarkStart w:id="14" w:name="_Toc323294808"/>
-      <w:bookmarkStart w:id="15" w:name="_Toc323295629"/>
-      <w:bookmarkStart w:id="16" w:name="_Toc325798231"/>
-      <w:bookmarkStart w:id="17" w:name="_Toc326582867"/>
-      <w:bookmarkStart w:id="18" w:name="_Toc326583126"/>
-      <w:bookmarkStart w:id="19" w:name="_Toc327080403"/>
-      <w:bookmarkStart w:id="20" w:name="_Toc327436709"/>
-      <w:bookmarkStart w:id="21" w:name="_Toc327681577"/>
-      <w:bookmarkStart w:id="22" w:name="_Toc330388994"/>
-      <w:bookmarkStart w:id="23" w:name="_Toc330828386"/>
-      <w:bookmarkStart w:id="24" w:name="_Toc330828969"/>
-      <w:bookmarkStart w:id="25" w:name="_Toc337973971"/>
-      <w:bookmarkStart w:id="26" w:name="_Toc415906935"/>
+      <w:bookmarkStart w:id="6" w:name="_Toc318443251"/>
+      <w:bookmarkStart w:id="7" w:name="_Toc318443974"/>
+      <w:bookmarkStart w:id="8" w:name="_Toc321740680"/>
+      <w:bookmarkStart w:id="9" w:name="_Toc321740833"/>
+      <w:bookmarkStart w:id="10" w:name="_Toc321740986"/>
+      <w:bookmarkStart w:id="11" w:name="_Toc323039099"/>
+      <w:bookmarkStart w:id="12" w:name="_Toc323294634"/>
+      <w:bookmarkStart w:id="13" w:name="_Toc323294808"/>
+      <w:bookmarkStart w:id="14" w:name="_Toc323295629"/>
+      <w:bookmarkStart w:id="15" w:name="_Toc325798231"/>
+      <w:bookmarkStart w:id="16" w:name="_Toc326582867"/>
+      <w:bookmarkStart w:id="17" w:name="_Toc326583126"/>
+      <w:bookmarkStart w:id="18" w:name="_Toc327080403"/>
+      <w:bookmarkStart w:id="19" w:name="_Toc327436709"/>
+      <w:bookmarkStart w:id="20" w:name="_Toc327681577"/>
+      <w:bookmarkStart w:id="21" w:name="_Toc330388994"/>
+      <w:bookmarkStart w:id="22" w:name="_Toc330828386"/>
+      <w:bookmarkStart w:id="23" w:name="_Toc330828969"/>
+      <w:bookmarkStart w:id="24" w:name="_Toc337973971"/>
+      <w:bookmarkStart w:id="25" w:name="_Toc415906935"/>
       <w:r>
         <w:rPr>
           <w:rStyle w:val="CMenu"/>
@@ -1521,7 +1513,6 @@
         <w:rPr>
           <w:rStyle w:val="CMenu"/>
         </w:rPr>
-        <w:lastRenderedPageBreak/>
         <w:t>Show compact browsers</w:t>
       </w:r>
       <w:r>
@@ -1613,7 +1604,15 @@
       </w:r>
       <w:proofErr w:type="spellEnd"/>
       <w:r>
-        <w:t xml:space="preserve">, you can customize table viewers, editors and report windows, as described in “Form Customization” later in this document. If you remove the checkmark, you will not be able to </w:t>
+        <w:t xml:space="preserve">, you can customize table viewers, </w:t>
+      </w:r>
+      <w:proofErr w:type="gramStart"/>
+      <w:r>
+        <w:t>editors</w:t>
+      </w:r>
+      <w:proofErr w:type="gramEnd"/>
+      <w:r>
+        <w:t xml:space="preserve"> and report windows, as described in “Form Customization” later in this document. If you remove the checkmark, you will not be able to </w:t>
       </w:r>
       <w:r>
         <w:t xml:space="preserve">make </w:t>
@@ -1742,7 +1741,15 @@
         <w:t>:</w:t>
       </w:r>
       <w:r>
-        <w:t xml:space="preserve"> Removes any and all form customizations you have created, restoring everything to </w:t>
+        <w:t xml:space="preserve"> Removes </w:t>
+      </w:r>
+      <w:proofErr w:type="gramStart"/>
+      <w:r>
+        <w:t>any and all</w:t>
+      </w:r>
+      <w:proofErr w:type="gramEnd"/>
+      <w:r>
+        <w:t xml:space="preserve"> form customizations you have created, restoring everything to </w:t>
       </w:r>
       <w:proofErr w:type="spellStart"/>
       <w:r>
@@ -2366,7 +2373,6 @@
         <w:pStyle w:val="JNormal"/>
       </w:pPr>
       <w:r>
-        <w:lastRenderedPageBreak/>
         <w:t>For example, if you don’t have appropriate security permissions, you may not be allowed to</w:t>
       </w:r>
       <w:r>
@@ -2391,7 +2397,15 @@
         <w:t>s</w:t>
       </w:r>
       <w:r>
-        <w:t xml:space="preserve"> a tooltip message explaining the situation (and telling what security roles you’d need in order to use the field or button).</w:t>
+        <w:t xml:space="preserve"> a tooltip message explaining the situation (and telling what security roles you’d need </w:t>
+      </w:r>
+      <w:proofErr w:type="gramStart"/>
+      <w:r>
+        <w:t>in order to</w:t>
+      </w:r>
+      <w:proofErr w:type="gramEnd"/>
+      <w:r>
+        <w:t xml:space="preserve"> use the field or button).</w:t>
       </w:r>
     </w:p>
     <w:p>
@@ -2576,7 +2590,7 @@
           <w:noProof/>
         </w:rPr>
         <w:drawing>
-          <wp:inline distT="0" distB="0" distL="0" distR="0">
+          <wp:inline distT="0" distB="0" distL="0" distR="0" wp14:anchorId="65CD4C51" wp14:editId="0FF5A123">
             <wp:extent cx="5391150" cy="1552575"/>
             <wp:effectExtent l="0" t="0" r="0" b="0"/>
             <wp:docPr id="3" name="Picture 3"/>
@@ -2634,7 +2648,6 @@
         </w:numPr>
       </w:pPr>
       <w:r>
-        <w:lastRenderedPageBreak/>
         <w:t xml:space="preserve">Click </w:t>
       </w:r>
       <w:r>
@@ -2660,7 +2673,7 @@
           <w:noProof/>
         </w:rPr>
         <w:drawing>
-          <wp:inline distT="0" distB="0" distL="0" distR="0">
+          <wp:inline distT="0" distB="0" distL="0" distR="0" wp14:anchorId="5D3369CB" wp14:editId="186E85C9">
             <wp:extent cx="5295900" cy="2457450"/>
             <wp:effectExtent l="0" t="0" r="0" b="0"/>
             <wp:docPr id="4" name="Picture 1"/>
@@ -2972,13 +2985,13 @@
       <w:pPr>
         <w:pStyle w:val="Heading2"/>
       </w:pPr>
-      <w:bookmarkStart w:id="27" w:name="_Toc162428296"/>
-      <w:bookmarkStart w:id="28" w:name="_Toc172537554"/>
+      <w:bookmarkStart w:id="26" w:name="_Toc162428296"/>
+      <w:bookmarkStart w:id="27" w:name="_Toc172537554"/>
       <w:r>
         <w:t>Table Viewers</w:t>
       </w:r>
+      <w:bookmarkEnd w:id="26"/>
       <w:bookmarkEnd w:id="27"/>
-      <w:bookmarkEnd w:id="28"/>
     </w:p>
     <w:p>
       <w:pPr>
@@ -3038,7 +3051,6 @@
         <w:pStyle w:val="JNormal"/>
       </w:pPr>
       <w:r>
-        <w:lastRenderedPageBreak/>
         <w:fldChar w:fldCharType="begin"/>
       </w:r>
       <w:r>
@@ -3059,12 +3071,14 @@
       <w:r>
         <w:t xml:space="preserve"> table viewer lists the entries in your </w:t>
       </w:r>
+      <w:proofErr w:type="gramStart"/>
       <w:r>
         <w:rPr>
           <w:rStyle w:val="CTable"/>
         </w:rPr>
         <w:t>Vendors</w:t>
       </w:r>
+      <w:proofErr w:type="gramEnd"/>
       <w:r>
         <w:t xml:space="preserve"> table.</w:t>
       </w:r>
@@ -3154,7 +3168,7 @@
           <w:noProof/>
         </w:rPr>
         <w:drawing>
-          <wp:inline distT="0" distB="0" distL="0" distR="0">
+          <wp:inline distT="0" distB="0" distL="0" distR="0" wp14:anchorId="630F3F38" wp14:editId="5AF920F5">
             <wp:extent cx="5943600" cy="4095750"/>
             <wp:effectExtent l="0" t="0" r="0" b="0"/>
             <wp:docPr id="5" name="Picture 1"/>
@@ -3278,7 +3292,15 @@
         <w:fldChar w:fldCharType="end"/>
       </w:r>
       <w:r>
-        <w:t xml:space="preserve">. This selects all the entries that can be edited from this particular table viewer. For example, the </w:t>
+        <w:t xml:space="preserve">. This selects all the entries that can be edited from this </w:t>
+      </w:r>
+      <w:proofErr w:type="gramStart"/>
+      <w:r>
+        <w:t>particular table</w:t>
+      </w:r>
+      <w:proofErr w:type="gramEnd"/>
+      <w:r>
+        <w:t xml:space="preserve"> viewer. For example, the </w:t>
       </w:r>
       <w:r>
         <w:rPr>
@@ -3287,11 +3309,7 @@
         <w:t>Units</w:t>
       </w:r>
       <w:r>
-        <w:t xml:space="preserve"> table displays both units and the </w:t>
-      </w:r>
-      <w:r>
-        <w:lastRenderedPageBreak/>
-        <w:t xml:space="preserve">locations that contain the units. Records for the units can be edited from this table; locations cannot be. Therefore, </w:t>
+        <w:t xml:space="preserve"> table displays both units and the locations that contain the units. Records for the units can be edited from this table; locations cannot be. Therefore, </w:t>
       </w:r>
       <w:proofErr w:type="gramStart"/>
       <w:r>
@@ -3350,11 +3368,11 @@
       <w:pPr>
         <w:pStyle w:val="Heading3"/>
       </w:pPr>
-      <w:bookmarkStart w:id="29" w:name="HidingTheDetailsPanel"/>
+      <w:bookmarkStart w:id="28" w:name="HidingTheDetailsPanel"/>
       <w:r>
         <w:t>Hiding the Details for a Selected Record</w:t>
       </w:r>
-      <w:bookmarkEnd w:id="29"/>
+      <w:bookmarkEnd w:id="28"/>
     </w:p>
     <w:p>
       <w:pPr>
@@ -3453,7 +3471,7 @@
           <w:lang w:val="en-CA" w:eastAsia="en-CA"/>
         </w:rPr>
         <w:drawing>
-          <wp:inline distT="0" distB="0" distL="0" distR="0">
+          <wp:inline distT="0" distB="0" distL="0" distR="0" wp14:anchorId="22723A23" wp14:editId="132D101B">
             <wp:extent cx="266700" cy="257175"/>
             <wp:effectExtent l="0" t="0" r="0" b="0"/>
             <wp:docPr id="6" name="Picture 14"/>
@@ -3537,20 +3555,20 @@
       <w:pPr>
         <w:pStyle w:val="Heading3"/>
       </w:pPr>
-      <w:bookmarkStart w:id="30" w:name="DeletedRecords"/>
-      <w:bookmarkStart w:id="31" w:name="_Toc161650478"/>
-      <w:bookmarkStart w:id="32" w:name="_Toc162428300"/>
-      <w:bookmarkStart w:id="33" w:name="_Toc172537558"/>
+      <w:bookmarkStart w:id="29" w:name="DeletedRecords"/>
+      <w:bookmarkStart w:id="30" w:name="_Toc161650478"/>
+      <w:bookmarkStart w:id="31" w:name="_Toc162428300"/>
+      <w:bookmarkStart w:id="32" w:name="_Toc172537558"/>
       <w:r>
         <w:t>Active and All in Table Viewer</w:t>
       </w:r>
       <w:r>
         <w:t>s</w:t>
       </w:r>
+      <w:bookmarkEnd w:id="29"/>
       <w:bookmarkEnd w:id="30"/>
       <w:bookmarkEnd w:id="31"/>
       <w:bookmarkEnd w:id="32"/>
-      <w:bookmarkEnd w:id="33"/>
     </w:p>
     <w:p>
       <w:pPr>
@@ -3566,7 +3584,15 @@
         <w:fldChar w:fldCharType="end"/>
       </w:r>
       <w:r>
-        <w:t xml:space="preserve">In the bottom right hand corner of most table viewers and editor windows, you’ll see either </w:t>
+        <w:t xml:space="preserve">In the bottom </w:t>
+      </w:r>
+      <w:proofErr w:type="gramStart"/>
+      <w:r>
+        <w:t>right hand</w:t>
+      </w:r>
+      <w:proofErr w:type="gramEnd"/>
+      <w:r>
+        <w:t xml:space="preserve"> corner of most table viewers and editor windows, you’ll see either </w:t>
       </w:r>
       <w:r>
         <w:rPr>
@@ -3654,7 +3680,6 @@
         <w:rPr>
           <w:rStyle w:val="hl"/>
         </w:rPr>
-        <w:lastRenderedPageBreak/>
         <w:br/>
       </w:r>
       <w:r>
@@ -3662,7 +3687,7 @@
           <w:noProof/>
         </w:rPr>
         <w:drawing>
-          <wp:inline distT="0" distB="0" distL="0" distR="0">
+          <wp:inline distT="0" distB="0" distL="0" distR="0" wp14:anchorId="42CFA8E9" wp14:editId="338FC8F7">
             <wp:extent cx="5391150" cy="3438525"/>
             <wp:effectExtent l="0" t="0" r="0" b="0"/>
             <wp:docPr id="7" name="Picture 7"/>
@@ -3758,7 +3783,6 @@
         <w:rPr>
           <w:rStyle w:val="hl"/>
         </w:rPr>
-        <w:lastRenderedPageBreak/>
         <w:br/>
       </w:r>
       <w:r>
@@ -3766,7 +3790,7 @@
           <w:noProof/>
         </w:rPr>
         <w:drawing>
-          <wp:inline distT="0" distB="0" distL="0" distR="0">
+          <wp:inline distT="0" distB="0" distL="0" distR="0" wp14:anchorId="2E1D68CC" wp14:editId="394A355F">
             <wp:extent cx="5943600" cy="3790950"/>
             <wp:effectExtent l="0" t="0" r="0" b="0"/>
             <wp:docPr id="8" name="Picture 1"/>
@@ -3949,14 +3973,24 @@
       <w:r>
         <w:t xml:space="preserve"> When you delete a record, it’s possible that other records still refer to it. For example, suppose a worker leaves your organization so you delete that person from your </w:t>
       </w:r>
+      <w:proofErr w:type="gramStart"/>
       <w:r>
         <w:rPr>
           <w:rStyle w:val="CPanel"/>
         </w:rPr>
         <w:t>Employees</w:t>
       </w:r>
-      <w:r>
-        <w:t xml:space="preserve"> list. That worker’s name will still appear in old records (e.g. work orders that the person worked on).</w:t>
+      <w:proofErr w:type="gramEnd"/>
+      <w:r>
+        <w:t xml:space="preserve"> list. That worker’s name will still appear in old records (</w:t>
+      </w:r>
+      <w:proofErr w:type="gramStart"/>
+      <w:r>
+        <w:t>e.g.</w:t>
+      </w:r>
+      <w:proofErr w:type="gramEnd"/>
+      <w:r>
+        <w:t xml:space="preserve"> work orders that the person worked on).</w:t>
       </w:r>
     </w:p>
     <w:p>
@@ -4009,7 +4043,6 @@
         <w:pStyle w:val="B2"/>
       </w:pPr>
       <w:r>
-        <w:lastRenderedPageBreak/>
         <w:fldChar w:fldCharType="begin"/>
       </w:r>
       <w:r>
@@ -4018,63 +4051,114 @@
       <w:r>
         <w:fldChar w:fldCharType="separate"/>
       </w:r>
-      <w:bookmarkStart w:id="34" w:name="DialogName"/>
+      <w:bookmarkStart w:id="33" w:name="DialogName"/>
       <w:r>
         <w:rPr>
           <w:noProof/>
         </w:rPr>
         <w:t>Filter</w:t>
       </w:r>
+      <w:bookmarkEnd w:id="33"/>
+      <w:r>
+        <w:fldChar w:fldCharType="end"/>
+      </w:r>
+    </w:p>
+    <w:p>
+      <w:pPr>
+        <w:pStyle w:val="Heading3"/>
+      </w:pPr>
+      <w:bookmarkStart w:id="34" w:name="TableFilters"/>
+      <w:bookmarkStart w:id="35" w:name="_Toc392598600"/>
+      <w:r>
+        <w:t>Table Filters</w:t>
+      </w:r>
       <w:bookmarkEnd w:id="34"/>
+      <w:bookmarkEnd w:id="35"/>
+    </w:p>
+    <w:p>
+      <w:pPr>
+        <w:pStyle w:val="JNormal"/>
+      </w:pPr>
+      <w:r>
+        <w:fldChar w:fldCharType="begin"/>
+      </w:r>
+      <w:r>
+        <w:instrText xml:space="preserve"> XE "tables: filters" </w:instrText>
+      </w:r>
       <w:r>
         <w:fldChar w:fldCharType="end"/>
       </w:r>
-    </w:p>
-    <w:p>
-      <w:pPr>
-        <w:pStyle w:val="Heading3"/>
-      </w:pPr>
-      <w:bookmarkStart w:id="35" w:name="TableFilters"/>
-      <w:bookmarkStart w:id="36" w:name="_Toc392598600"/>
-      <w:r>
-        <w:t>Table Filters</w:t>
-      </w:r>
-      <w:bookmarkEnd w:id="35"/>
-      <w:bookmarkEnd w:id="36"/>
+      <w:r>
+        <w:fldChar w:fldCharType="begin"/>
+      </w:r>
+      <w:r>
+        <w:instrText xml:space="preserve"> XE "filters: tables" </w:instrText>
+      </w:r>
+      <w:r>
+        <w:fldChar w:fldCharType="end"/>
+      </w:r>
+      <w:r>
+        <w:t xml:space="preserve">A </w:t>
+      </w:r>
+      <w:r>
+        <w:rPr>
+          <w:rStyle w:val="NewTerm"/>
+        </w:rPr>
+        <w:t>table filter</w:t>
+      </w:r>
+      <w:r>
+        <w:t xml:space="preserve"> tells </w:t>
+      </w:r>
+      <w:proofErr w:type="spellStart"/>
+      <w:r>
+        <w:t>MainBoss</w:t>
+      </w:r>
+      <w:proofErr w:type="spellEnd"/>
+      <w:r>
+        <w:t xml:space="preserve"> to display a subset of all the records that are in a particular table. In </w:t>
+      </w:r>
+      <w:r>
+        <w:t>other words</w:t>
+      </w:r>
+      <w:r>
+        <w:t>, it “filters out” records that you don’t want to see.</w:t>
+      </w:r>
+    </w:p>
+    <w:p>
+      <w:pPr>
+        <w:pStyle w:val="B4"/>
+      </w:pPr>
     </w:p>
     <w:p>
       <w:pPr>
         <w:pStyle w:val="JNormal"/>
       </w:pPr>
       <w:r>
-        <w:fldChar w:fldCharType="begin"/>
-      </w:r>
-      <w:r>
-        <w:instrText xml:space="preserve"> XE "tables: filters" </w:instrText>
-      </w:r>
-      <w:r>
-        <w:fldChar w:fldCharType="end"/>
-      </w:r>
-      <w:r>
-        <w:fldChar w:fldCharType="begin"/>
-      </w:r>
-      <w:r>
-        <w:instrText xml:space="preserve"> XE "filters: tables" </w:instrText>
-      </w:r>
-      <w:r>
-        <w:fldChar w:fldCharType="end"/>
-      </w:r>
-      <w:r>
-        <w:t xml:space="preserve">A </w:t>
-      </w:r>
-      <w:r>
-        <w:rPr>
-          <w:rStyle w:val="NewTerm"/>
-        </w:rPr>
-        <w:t>table filter</w:t>
-      </w:r>
-      <w:r>
-        <w:t xml:space="preserve"> tells </w:t>
+        <w:t xml:space="preserve">For example, suppose you want to see which jobs are scheduled to begin today. You could set up a filter on the </w:t>
+      </w:r>
+      <w:r>
+        <w:rPr>
+          <w:rStyle w:val="CPanel"/>
+        </w:rPr>
+        <w:t>Work Orders</w:t>
+      </w:r>
+      <w:r>
+        <w:t xml:space="preserve"> table saying that you only want to see work orders whose “</w:t>
+      </w:r>
+      <w:r>
+        <w:rPr>
+          <w:rStyle w:val="CField"/>
+        </w:rPr>
+        <w:t>Work S</w:t>
+      </w:r>
+      <w:r>
+        <w:rPr>
+          <w:rStyle w:val="CField"/>
+        </w:rPr>
+        <w:t>tart Date</w:t>
+      </w:r>
+      <w:r>
+        <w:t xml:space="preserve">” is today. </w:t>
       </w:r>
       <w:proofErr w:type="spellStart"/>
       <w:r>
@@ -4082,13 +4166,7 @@
       </w:r>
       <w:proofErr w:type="spellEnd"/>
       <w:r>
-        <w:t xml:space="preserve"> to display a subset of all the records that are in a particular table. In </w:t>
-      </w:r>
-      <w:r>
-        <w:t>other words</w:t>
-      </w:r>
-      <w:r>
-        <w:t>, it “filters out” records that you don’t want to see.</w:t>
+        <w:t xml:space="preserve"> would then filter out any work orders that started on some other day, so that the table viewer only displays work orders starting today.</w:t>
       </w:r>
     </w:p>
     <w:p>
@@ -4101,13 +4179,13 @@
         <w:pStyle w:val="JNormal"/>
       </w:pPr>
       <w:r>
-        <w:t xml:space="preserve">For example, suppose you want to see which jobs are scheduled to begin today. You could set up a filter on the </w:t>
+        <w:t xml:space="preserve">As another example, suppose you only want to see information on units in your HVAC system. You could set up a filter on the </w:t>
       </w:r>
       <w:r>
         <w:rPr>
           <w:rStyle w:val="CPanel"/>
         </w:rPr>
-        <w:t>Work Orders</w:t>
+        <w:t>Units</w:t>
       </w:r>
       <w:r>
         <w:t xml:space="preserve"> table saying that you only want to see work orders whose “</w:t>
@@ -4116,55 +4194,14 @@
         <w:rPr>
           <w:rStyle w:val="CField"/>
         </w:rPr>
-        <w:t>Work S</w:t>
-      </w:r>
-      <w:r>
-        <w:rPr>
-          <w:rStyle w:val="CField"/>
-        </w:rPr>
-        <w:t>tart Date</w:t>
-      </w:r>
-      <w:r>
-        <w:t xml:space="preserve">” is today. </w:t>
-      </w:r>
-      <w:proofErr w:type="spellStart"/>
-      <w:r>
-        <w:t>MainBoss</w:t>
-      </w:r>
-      <w:proofErr w:type="spellEnd"/>
-      <w:r>
-        <w:t xml:space="preserve"> would then filter out any work orders that started on some other day, so that the table viewer only displays work orders starting today.</w:t>
-      </w:r>
-    </w:p>
-    <w:p>
-      <w:pPr>
-        <w:pStyle w:val="B4"/>
-      </w:pPr>
-    </w:p>
-    <w:p>
-      <w:pPr>
-        <w:pStyle w:val="JNormal"/>
-      </w:pPr>
-      <w:r>
-        <w:t xml:space="preserve">As another example, suppose you only want to see information on units in your HVAC system. You could set up a filter on the </w:t>
-      </w:r>
-      <w:r>
-        <w:rPr>
-          <w:rStyle w:val="CPanel"/>
-        </w:rPr>
-        <w:t>Units</w:t>
-      </w:r>
-      <w:r>
-        <w:t xml:space="preserve"> table saying that you only want to see work orders whose “</w:t>
-      </w:r>
-      <w:r>
-        <w:rPr>
-          <w:rStyle w:val="CField"/>
-        </w:rPr>
         <w:t>System</w:t>
       </w:r>
       <w:r>
-        <w:t xml:space="preserve">” is </w:t>
+        <w:t xml:space="preserve">” </w:t>
+      </w:r>
+      <w:proofErr w:type="gramStart"/>
+      <w:r>
+        <w:t xml:space="preserve">is </w:t>
       </w:r>
       <w:r>
         <w:rPr>
@@ -4172,6 +4209,7 @@
         </w:rPr>
         <w:t>HVAC</w:t>
       </w:r>
+      <w:proofErr w:type="gramEnd"/>
       <w:r>
         <w:t xml:space="preserve">. </w:t>
       </w:r>
@@ -4215,7 +4253,7 @@
           <w:lang w:val="en-CA" w:eastAsia="en-CA"/>
         </w:rPr>
         <w:drawing>
-          <wp:inline distT="0" distB="0" distL="0" distR="0">
+          <wp:inline distT="0" distB="0" distL="0" distR="0" wp14:anchorId="6EEE607D" wp14:editId="49F89997">
             <wp:extent cx="180975" cy="161925"/>
             <wp:effectExtent l="0" t="0" r="0" b="0"/>
             <wp:docPr id="9" name="Picture 45"/>
@@ -4274,7 +4312,15 @@
         <w:pStyle w:val="JNormal"/>
       </w:pPr>
       <w:r>
-        <w:t xml:space="preserve">This opens a window similar to the one used to search for individual records. Use this window to specify which records you want to see. For example, suppose you’re in the </w:t>
+        <w:t xml:space="preserve">This opens a window </w:t>
+      </w:r>
+      <w:proofErr w:type="gramStart"/>
+      <w:r>
+        <w:t>similar to</w:t>
+      </w:r>
+      <w:proofErr w:type="gramEnd"/>
+      <w:r>
+        <w:t xml:space="preserve"> the one used to search for individual records. Use this window to specify which records you want to see. For example, suppose you’re in the </w:t>
       </w:r>
       <w:r>
         <w:rPr>
@@ -4300,7 +4346,7 @@
           <w:noProof/>
         </w:rPr>
         <w:drawing>
-          <wp:inline distT="0" distB="0" distL="0" distR="0">
+          <wp:inline distT="0" distB="0" distL="0" distR="0" wp14:anchorId="61290B32" wp14:editId="7E9F7918">
             <wp:extent cx="5943600" cy="885825"/>
             <wp:effectExtent l="0" t="0" r="0" b="0"/>
             <wp:docPr id="10" name="Picture 1"/>
@@ -4401,7 +4447,7 @@
           <w:noProof/>
         </w:rPr>
         <w:drawing>
-          <wp:inline distT="0" distB="0" distL="0" distR="0">
+          <wp:inline distT="0" distB="0" distL="0" distR="0" wp14:anchorId="46F57831" wp14:editId="5210CDFC">
             <wp:extent cx="228600" cy="247650"/>
             <wp:effectExtent l="0" t="0" r="0" b="0"/>
             <wp:docPr id="11" name="Picture 11"/>
@@ -4518,11 +4564,7 @@
         <w:t>Requests</w:t>
       </w:r>
       <w:r>
-        <w:t xml:space="preserve"> table. One condition might specify that you only want to see requests on a particular unit. A second </w:t>
-      </w:r>
-      <w:r>
-        <w:lastRenderedPageBreak/>
-        <w:t xml:space="preserve">condition might specify that you only want to see requests with a particular priority code. </w:t>
+        <w:t xml:space="preserve"> table. One condition might specify that you only want to see requests on a particular unit. A second condition might specify that you only want to see requests with a particular priority code. </w:t>
       </w:r>
       <w:proofErr w:type="spellStart"/>
       <w:r>
@@ -4556,7 +4598,15 @@
         <w:pStyle w:val="WindowItem"/>
       </w:pPr>
       <w:r>
-        <w:t>Fields, filter conditions, values: Select the records to be displayed. You specify your selections in the same way that you specifying search conditions when searching for a particular record.</w:t>
+        <w:t xml:space="preserve">Fields, filter conditions, values: Select the records to be displayed. You specify your selections in the same way that you </w:t>
+      </w:r>
+      <w:proofErr w:type="gramStart"/>
+      <w:r>
+        <w:t>specifying</w:t>
+      </w:r>
+      <w:proofErr w:type="gramEnd"/>
+      <w:r>
+        <w:t xml:space="preserve"> search conditions when searching for a particular record.</w:t>
       </w:r>
     </w:p>
     <w:p>
@@ -4838,13 +4888,13 @@
       <w:pPr>
         <w:pStyle w:val="Heading3"/>
       </w:pPr>
-      <w:bookmarkStart w:id="37" w:name="CustomizedTableSettings"/>
-      <w:bookmarkStart w:id="38" w:name="_Toc392598601"/>
+      <w:bookmarkStart w:id="36" w:name="CustomizedTableSettings"/>
+      <w:bookmarkStart w:id="37" w:name="_Toc392598601"/>
       <w:r>
         <w:t>Customized Table Settings</w:t>
       </w:r>
+      <w:bookmarkEnd w:id="36"/>
       <w:bookmarkEnd w:id="37"/>
-      <w:bookmarkEnd w:id="38"/>
     </w:p>
     <w:p>
       <w:pPr>
@@ -4905,7 +4955,7 @@
           <w:lang w:val="en-CA" w:eastAsia="en-CA"/>
         </w:rPr>
         <w:drawing>
-          <wp:inline distT="0" distB="0" distL="0" distR="0">
+          <wp:inline distT="0" distB="0" distL="0" distR="0" wp14:anchorId="69BB22BF" wp14:editId="4B30F04C">
             <wp:extent cx="4362450" cy="381000"/>
             <wp:effectExtent l="0" t="0" r="0" b="0"/>
             <wp:docPr id="12" name="Picture 39"/>
@@ -4964,7 +5014,6 @@
         <w:pStyle w:val="JNormal"/>
       </w:pPr>
       <w:r>
-        <w:lastRenderedPageBreak/>
         <w:t>A customized setting is name that stands for a particular</w:t>
       </w:r>
       <w:r>
@@ -5068,7 +5117,7 @@
           <w:rStyle w:val="printedonly"/>
           <w:noProof/>
         </w:rPr>
-        <w:t>11</w:t>
+        <w:t>1</w:t>
       </w:r>
       <w:r>
         <w:rPr>
@@ -5131,15 +5180,15 @@
         <w:t>Units</w:t>
       </w:r>
       <w:r>
-        <w:t xml:space="preserve"> table will only show you the units in Building A; </w:t>
+        <w:t xml:space="preserve"> table will only show you the units in Building </w:t>
       </w:r>
       <w:proofErr w:type="gramStart"/>
       <w:r>
-        <w:t>similarly</w:t>
+        <w:t>A;</w:t>
       </w:r>
       <w:proofErr w:type="gramEnd"/>
       <w:r>
-        <w:t xml:space="preserve"> for the </w:t>
+        <w:t xml:space="preserve"> similarly for the </w:t>
       </w:r>
       <w:r>
         <w:rPr>
@@ -5227,7 +5276,7 @@
           <w:noProof/>
         </w:rPr>
         <w:drawing>
-          <wp:inline distT="0" distB="0" distL="0" distR="0">
+          <wp:inline distT="0" distB="0" distL="0" distR="0" wp14:anchorId="2F7F7791" wp14:editId="481AB4FD">
             <wp:extent cx="5943600" cy="885825"/>
             <wp:effectExtent l="0" t="0" r="0" b="0"/>
             <wp:docPr id="13" name="Picture 1"/>
@@ -5352,7 +5401,7 @@
           <w:noProof/>
         </w:rPr>
         <w:drawing>
-          <wp:inline distT="0" distB="0" distL="0" distR="0">
+          <wp:inline distT="0" distB="0" distL="0" distR="0" wp14:anchorId="439E3A68" wp14:editId="28338239">
             <wp:extent cx="2257425" cy="1457325"/>
             <wp:effectExtent l="0" t="0" r="0" b="0"/>
             <wp:docPr id="14" name="Picture 1"/>
@@ -5420,7 +5469,15 @@
         <w:t>Settings Name</w:t>
       </w:r>
       <w:r>
-        <w:t xml:space="preserve">”, enter a name for this setting (e.g. </w:t>
+        <w:t>”, enter a name for this setting (</w:t>
+      </w:r>
+      <w:proofErr w:type="gramStart"/>
+      <w:r>
+        <w:t>e.g.</w:t>
+      </w:r>
+      <w:proofErr w:type="gramEnd"/>
+      <w:r>
+        <w:t xml:space="preserve"> </w:t>
       </w:r>
       <w:r>
         <w:rPr>
@@ -5532,11 +5589,18 @@
         <w:rPr>
           <w:rStyle w:val="InsetHeading"/>
         </w:rPr>
-        <w:lastRenderedPageBreak/>
         <w:t>Note:</w:t>
       </w:r>
       <w:r>
-        <w:t xml:space="preserve"> You may wish to create a number of standard global customizations that can be used by anyone in your organization. This is particularly helpful if some of your users aren’t knowledgeable enough about </w:t>
+        <w:t xml:space="preserve"> You may wish to create </w:t>
+      </w:r>
+      <w:proofErr w:type="gramStart"/>
+      <w:r>
+        <w:t>a number of</w:t>
+      </w:r>
+      <w:proofErr w:type="gramEnd"/>
+      <w:r>
+        <w:t xml:space="preserve"> standard global customizations that can be used by anyone in your organization. This is particularly helpful if some of your users aren’t knowledgeable enough about </w:t>
       </w:r>
       <w:proofErr w:type="spellStart"/>
       <w:r>
@@ -5589,10 +5653,12 @@
         <w:t xml:space="preserve">you quit </w:t>
       </w:r>
       <w:proofErr w:type="spellStart"/>
+      <w:proofErr w:type="gramStart"/>
       <w:r>
         <w:t>MainBoss</w:t>
       </w:r>
       <w:proofErr w:type="spellEnd"/>
+      <w:proofErr w:type="gramEnd"/>
       <w:r>
         <w:t xml:space="preserve"> or you choose a different customization or filter.</w:t>
       </w:r>
@@ -5693,7 +5759,15 @@
       </w:r>
       <w:proofErr w:type="spellEnd"/>
       <w:r>
-        <w:t>. You will never see units that are in other locations, unless you change the filter or choose a different customization.</w:t>
+        <w:t xml:space="preserve">. You will never see units that are in other </w:t>
+      </w:r>
+      <w:proofErr w:type="gramStart"/>
+      <w:r>
+        <w:t>locations, unless</w:t>
+      </w:r>
+      <w:proofErr w:type="gramEnd"/>
+      <w:r>
+        <w:t xml:space="preserve"> you change the filter or choose a different customization.</w:t>
       </w:r>
     </w:p>
     <w:p>
@@ -5840,9 +5914,8 @@
         <w:rPr>
           <w:noProof/>
         </w:rPr>
-        <w:lastRenderedPageBreak/>
         <w:drawing>
-          <wp:inline distT="0" distB="0" distL="0" distR="0">
+          <wp:inline distT="0" distB="0" distL="0" distR="0" wp14:anchorId="5B178166" wp14:editId="2FCC04D7">
             <wp:extent cx="228600" cy="247650"/>
             <wp:effectExtent l="0" t="0" r="0" b="0"/>
             <wp:docPr id="15" name="Picture 15"/>
@@ -5903,7 +5976,7 @@
           <w:noProof/>
         </w:rPr>
         <w:drawing>
-          <wp:inline distT="0" distB="0" distL="0" distR="0">
+          <wp:inline distT="0" distB="0" distL="0" distR="0" wp14:anchorId="40E27D54" wp14:editId="4BEED575">
             <wp:extent cx="152400" cy="152400"/>
             <wp:effectExtent l="0" t="0" r="0" b="0"/>
             <wp:docPr id="16" name="Picture 16"/>
@@ -6149,7 +6222,7 @@
           <w:noProof/>
         </w:rPr>
         <w:drawing>
-          <wp:inline distT="0" distB="0" distL="0" distR="0">
+          <wp:inline distT="0" distB="0" distL="0" distR="0" wp14:anchorId="247FD075" wp14:editId="566CE202">
             <wp:extent cx="152400" cy="152400"/>
             <wp:effectExtent l="0" t="0" r="0" b="0"/>
             <wp:docPr id="17" name="Picture 17"/>
@@ -6205,7 +6278,7 @@
           <w:noProof/>
         </w:rPr>
         <w:drawing>
-          <wp:inline distT="0" distB="0" distL="0" distR="0">
+          <wp:inline distT="0" distB="0" distL="0" distR="0" wp14:anchorId="2A2747D6" wp14:editId="3FFB9FCE">
             <wp:extent cx="152400" cy="152400"/>
             <wp:effectExtent l="0" t="0" r="0" b="0"/>
             <wp:docPr id="18" name="Picture 18"/>
@@ -6301,7 +6374,7 @@
           <w:noProof/>
         </w:rPr>
         <w:drawing>
-          <wp:inline distT="0" distB="0" distL="0" distR="0">
+          <wp:inline distT="0" distB="0" distL="0" distR="0" wp14:anchorId="332E6B1E" wp14:editId="16D02A1A">
             <wp:extent cx="152400" cy="152400"/>
             <wp:effectExtent l="0" t="0" r="0" b="0"/>
             <wp:docPr id="19" name="Picture 19"/>
@@ -6417,15 +6490,15 @@
       <w:pPr>
         <w:pStyle w:val="Heading2"/>
       </w:pPr>
-      <w:bookmarkStart w:id="39" w:name="_Toc135557626"/>
-      <w:bookmarkStart w:id="40" w:name="_Toc162428301"/>
-      <w:bookmarkStart w:id="41" w:name="_Toc172537559"/>
+      <w:bookmarkStart w:id="38" w:name="_Toc135557626"/>
+      <w:bookmarkStart w:id="39" w:name="_Toc162428301"/>
+      <w:bookmarkStart w:id="40" w:name="_Toc172537559"/>
       <w:r>
         <w:t>Editors</w:t>
       </w:r>
+      <w:bookmarkEnd w:id="38"/>
       <w:bookmarkEnd w:id="39"/>
       <w:bookmarkEnd w:id="40"/>
-      <w:bookmarkEnd w:id="41"/>
     </w:p>
     <w:p>
       <w:pPr>
@@ -6497,7 +6570,7 @@
           <w:noProof/>
         </w:rPr>
         <w:drawing>
-          <wp:inline distT="0" distB="0" distL="0" distR="0">
+          <wp:inline distT="0" distB="0" distL="0" distR="0" wp14:anchorId="4AEBF6DE" wp14:editId="596A912B">
             <wp:extent cx="5943600" cy="3810000"/>
             <wp:effectExtent l="0" t="0" r="0" b="0"/>
             <wp:docPr id="20" name="Picture 1"/>
@@ -6641,7 +6714,15 @@
         <w:t>can</w:t>
       </w:r>
       <w:r>
-        <w:t xml:space="preserve"> be changed, but you have to withdraw the purchase order before you’re allowed to make the change.)</w:t>
+        <w:t xml:space="preserve"> be changed, but you </w:t>
+      </w:r>
+      <w:proofErr w:type="gramStart"/>
+      <w:r>
+        <w:t>have to</w:t>
+      </w:r>
+      <w:proofErr w:type="gramEnd"/>
+      <w:r>
+        <w:t xml:space="preserve"> withdraw the purchase order before you’re allowed to make the change.)</w:t>
       </w:r>
       <w:r>
         <w:br/>
@@ -6708,7 +6789,6 @@
         </w:numPr>
       </w:pPr>
       <w:r>
-        <w:lastRenderedPageBreak/>
         <w:t xml:space="preserve">As shown above, editor windows have several buttons containing the word </w:t>
       </w:r>
       <w:r>
@@ -6838,13 +6918,13 @@
       <w:pPr>
         <w:pStyle w:val="Heading3"/>
       </w:pPr>
-      <w:bookmarkStart w:id="42" w:name="_Toc162428302"/>
-      <w:bookmarkStart w:id="43" w:name="_Toc172537560"/>
+      <w:bookmarkStart w:id="41" w:name="_Toc162428302"/>
+      <w:bookmarkStart w:id="42" w:name="_Toc172537560"/>
       <w:r>
         <w:t>Drop-Down Lists</w:t>
       </w:r>
+      <w:bookmarkEnd w:id="41"/>
       <w:bookmarkEnd w:id="42"/>
-      <w:bookmarkEnd w:id="43"/>
       <w:r>
         <w:t xml:space="preserve"> (Pickers)</w:t>
       </w:r>
@@ -6916,7 +6996,7 @@
           <w:noProof/>
         </w:rPr>
         <w:drawing>
-          <wp:inline distT="0" distB="0" distL="0" distR="0">
+          <wp:inline distT="0" distB="0" distL="0" distR="0" wp14:anchorId="684FF563" wp14:editId="5E85BDD7">
             <wp:extent cx="5391150" cy="276225"/>
             <wp:effectExtent l="0" t="0" r="0" b="0"/>
             <wp:docPr id="21" name="Picture 21"/>
@@ -7012,9 +7092,8 @@
         <w:rPr>
           <w:noProof/>
         </w:rPr>
-        <w:lastRenderedPageBreak/>
         <w:drawing>
-          <wp:inline distT="0" distB="0" distL="0" distR="0">
+          <wp:inline distT="0" distB="0" distL="0" distR="0" wp14:anchorId="4BD0CA01" wp14:editId="23E26D98">
             <wp:extent cx="5391150" cy="3762375"/>
             <wp:effectExtent l="0" t="0" r="0" b="0"/>
             <wp:docPr id="22" name="Picture 22"/>
@@ -7116,7 +7195,7 @@
           <w:noProof/>
         </w:rPr>
         <w:drawing>
-          <wp:inline distT="0" distB="0" distL="0" distR="0">
+          <wp:inline distT="0" distB="0" distL="0" distR="0" wp14:anchorId="409322E8" wp14:editId="67AEEB15">
             <wp:extent cx="5943600" cy="1905000"/>
             <wp:effectExtent l="0" t="0" r="0" b="0"/>
             <wp:docPr id="23" name="Picture 1"/>
@@ -7179,7 +7258,15 @@
         </w:numPr>
       </w:pPr>
       <w:r>
-        <w:t>The right-most arrow of the drop-down list opens a menu that gives you a number of options. For example, if you click this arrow for the “</w:t>
+        <w:t xml:space="preserve">The right-most arrow of the drop-down list opens a menu that gives you </w:t>
+      </w:r>
+      <w:proofErr w:type="gramStart"/>
+      <w:r>
+        <w:t>a number of</w:t>
+      </w:r>
+      <w:proofErr w:type="gramEnd"/>
+      <w:r>
+        <w:t xml:space="preserve"> options. For example, if you click this arrow for the “</w:t>
       </w:r>
       <w:r>
         <w:rPr>
@@ -7203,9 +7290,8 @@
         <w:rPr>
           <w:noProof/>
         </w:rPr>
-        <w:lastRenderedPageBreak/>
         <w:drawing>
-          <wp:inline distT="0" distB="0" distL="0" distR="0">
+          <wp:inline distT="0" distB="0" distL="0" distR="0" wp14:anchorId="3C7D6570" wp14:editId="31A9473D">
             <wp:extent cx="5391150" cy="2295525"/>
             <wp:effectExtent l="0" t="0" r="0" b="0"/>
             <wp:docPr id="24" name="Picture 24"/>
@@ -7361,112 +7447,112 @@
       <w:r>
         <w:fldChar w:fldCharType="separate"/>
       </w:r>
-      <w:bookmarkStart w:id="44" w:name="GuideRef"/>
+      <w:bookmarkStart w:id="43" w:name="GuideRef"/>
       <w:r>
         <w:rPr>
           <w:noProof/>
         </w:rPr>
         <w:t>config.pdf</w:t>
       </w:r>
+      <w:bookmarkEnd w:id="43"/>
+      <w:r>
+        <w:fldChar w:fldCharType="end"/>
+      </w:r>
+      <w:proofErr w:type="spellStart"/>
+      <w:r>
+        <w:rPr>
+          <w:rStyle w:val="PDFLink"/>
+        </w:rPr>
+        <w:t>MainBoss</w:t>
+      </w:r>
+      <w:proofErr w:type="spellEnd"/>
+      <w:r>
+        <w:rPr>
+          <w:rStyle w:val="PDFLink"/>
+        </w:rPr>
+        <w:t xml:space="preserve"> Configuration</w:t>
+      </w:r>
+      <w:r>
+        <w:t xml:space="preserve"> guide.</w:t>
+      </w:r>
+      <w:r>
+        <w:t xml:space="preserve"> </w:t>
+      </w:r>
+      <w:r>
+        <w:rPr>
+          <w:rStyle w:val="CMenu"/>
+        </w:rPr>
+        <w:t>Clear</w:t>
+      </w:r>
+      <w:r>
+        <w:t xml:space="preserve"> deletes the current contents of the field (if any).</w:t>
+      </w:r>
+    </w:p>
+    <w:p>
+      <w:pPr>
+        <w:pStyle w:val="B2"/>
+      </w:pPr>
+    </w:p>
+    <w:p>
+      <w:pPr>
+        <w:pStyle w:val="Heading3"/>
+      </w:pPr>
+      <w:bookmarkStart w:id="44" w:name="_Toc314729738"/>
+      <w:r>
+        <w:t>Multi-Select Features</w:t>
+      </w:r>
       <w:bookmarkEnd w:id="44"/>
+    </w:p>
+    <w:p>
+      <w:pPr>
+        <w:pStyle w:val="JNormal"/>
+      </w:pPr>
+      <w:r>
+        <w:fldChar w:fldCharType="begin"/>
+      </w:r>
+      <w:r>
+        <w:instrText xml:space="preserve"> XE "drop-down lists: multi-select" </w:instrText>
+      </w:r>
       <w:r>
         <w:fldChar w:fldCharType="end"/>
       </w:r>
-      <w:proofErr w:type="spellStart"/>
-      <w:r>
-        <w:rPr>
-          <w:rStyle w:val="PDFLink"/>
-        </w:rPr>
-        <w:t>MainBoss</w:t>
-      </w:r>
-      <w:proofErr w:type="spellEnd"/>
-      <w:r>
-        <w:rPr>
-          <w:rStyle w:val="PDFLink"/>
-        </w:rPr>
-        <w:t xml:space="preserve"> Configuration</w:t>
-      </w:r>
-      <w:r>
-        <w:t xml:space="preserve"> guide.</w:t>
-      </w:r>
-      <w:r>
-        <w:t xml:space="preserve"> </w:t>
-      </w:r>
-      <w:r>
-        <w:rPr>
-          <w:rStyle w:val="CMenu"/>
-        </w:rPr>
-        <w:t>Clear</w:t>
-      </w:r>
-      <w:r>
-        <w:t xml:space="preserve"> deletes the current contents of the field (if any).</w:t>
-      </w:r>
-    </w:p>
-    <w:p>
-      <w:pPr>
-        <w:pStyle w:val="B2"/>
-      </w:pPr>
-    </w:p>
-    <w:p>
-      <w:pPr>
-        <w:pStyle w:val="Heading3"/>
-      </w:pPr>
-      <w:bookmarkStart w:id="45" w:name="_Toc314729738"/>
-      <w:r>
-        <w:t>Multi-Select Features</w:t>
-      </w:r>
-      <w:bookmarkEnd w:id="45"/>
+      <w:r>
+        <w:fldChar w:fldCharType="begin"/>
+      </w:r>
+      <w:r>
+        <w:instrText xml:space="preserve"> XE "multi-select features" </w:instrText>
+      </w:r>
+      <w:r>
+        <w:fldChar w:fldCharType="end"/>
+      </w:r>
+      <w:r>
+        <w:t xml:space="preserve">A </w:t>
+      </w:r>
+      <w:r>
+        <w:rPr>
+          <w:rStyle w:val="NewTerm"/>
+        </w:rPr>
+        <w:t>multi-select drop-down list</w:t>
+      </w:r>
+      <w:r>
+        <w:t xml:space="preserve"> lets you select more than one entry from the list. Such lists are designated with a “double-image” drop-down button:</w:t>
+      </w:r>
+    </w:p>
+    <w:p>
+      <w:pPr>
+        <w:pStyle w:val="B4"/>
+      </w:pPr>
     </w:p>
     <w:p>
       <w:pPr>
         <w:pStyle w:val="JNormal"/>
       </w:pPr>
       <w:r>
-        <w:fldChar w:fldCharType="begin"/>
-      </w:r>
-      <w:r>
-        <w:instrText xml:space="preserve"> XE "drop-down lists: multi-select" </w:instrText>
-      </w:r>
-      <w:r>
-        <w:fldChar w:fldCharType="end"/>
-      </w:r>
-      <w:r>
-        <w:fldChar w:fldCharType="begin"/>
-      </w:r>
-      <w:r>
-        <w:instrText xml:space="preserve"> XE "multi-select features" </w:instrText>
-      </w:r>
-      <w:r>
-        <w:fldChar w:fldCharType="end"/>
-      </w:r>
-      <w:r>
-        <w:t xml:space="preserve">A </w:t>
-      </w:r>
-      <w:r>
-        <w:rPr>
-          <w:rStyle w:val="NewTerm"/>
-        </w:rPr>
-        <w:t>multi-select drop-down list</w:t>
-      </w:r>
-      <w:r>
-        <w:t xml:space="preserve"> lets you select more than one entry from the list. Such lists are designated with a “double-image” drop-down button:</w:t>
-      </w:r>
-    </w:p>
-    <w:p>
-      <w:pPr>
-        <w:pStyle w:val="B4"/>
-      </w:pPr>
-    </w:p>
-    <w:p>
-      <w:pPr>
-        <w:pStyle w:val="JNormal"/>
-      </w:pPr>
-      <w:r>
         <w:rPr>
           <w:noProof/>
         </w:rPr>
         <w:drawing>
-          <wp:inline distT="0" distB="0" distL="0" distR="0">
+          <wp:inline distT="0" distB="0" distL="0" distR="0" wp14:anchorId="461EC8ED" wp14:editId="260EF6CE">
             <wp:extent cx="504825" cy="381000"/>
             <wp:effectExtent l="0" t="0" r="0" b="0"/>
             <wp:docPr id="25" name="Picture 6"/>
@@ -7600,7 +7686,6 @@
         <w:pStyle w:val="JNormal"/>
       </w:pPr>
       <w:r>
-        <w:lastRenderedPageBreak/>
         <w:t xml:space="preserve">When you select multiple elements in a list, the result depends on the context. If, for example, you’re in the </w:t>
       </w:r>
       <w:r>
@@ -7664,13 +7749,13 @@
       <w:pPr>
         <w:pStyle w:val="Heading3"/>
       </w:pPr>
-      <w:bookmarkStart w:id="46" w:name="_Toc162428303"/>
-      <w:bookmarkStart w:id="47" w:name="_Toc172537561"/>
+      <w:bookmarkStart w:id="45" w:name="_Toc162428303"/>
+      <w:bookmarkStart w:id="46" w:name="_Toc172537561"/>
       <w:r>
         <w:t>Errors</w:t>
       </w:r>
+      <w:bookmarkEnd w:id="45"/>
       <w:bookmarkEnd w:id="46"/>
-      <w:bookmarkEnd w:id="47"/>
     </w:p>
     <w:p>
       <w:pPr>
@@ -7717,7 +7802,7 @@
           <w:noProof/>
         </w:rPr>
         <w:drawing>
-          <wp:inline distT="0" distB="0" distL="0" distR="0">
+          <wp:inline distT="0" distB="0" distL="0" distR="0" wp14:anchorId="271EF3FC" wp14:editId="6982D865">
             <wp:extent cx="5943600" cy="2152650"/>
             <wp:effectExtent l="0" t="0" r="0" b="0"/>
             <wp:docPr id="26" name="Picture 1"/>
@@ -7821,9 +7906,8 @@
         <w:rPr>
           <w:noProof/>
         </w:rPr>
-        <w:lastRenderedPageBreak/>
         <w:drawing>
-          <wp:inline distT="0" distB="0" distL="0" distR="0">
+          <wp:inline distT="0" distB="0" distL="0" distR="0" wp14:anchorId="5BB49054" wp14:editId="3911C719">
             <wp:extent cx="5391150" cy="1905000"/>
             <wp:effectExtent l="0" t="0" r="0" b="0"/>
             <wp:docPr id="27" name="Picture 27"/>
@@ -7881,14 +7965,332 @@
       <w:pPr>
         <w:pStyle w:val="Heading3"/>
       </w:pPr>
-      <w:bookmarkStart w:id="48" w:name="_Toc135557630"/>
-      <w:bookmarkStart w:id="49" w:name="_Toc162428309"/>
-      <w:bookmarkStart w:id="50" w:name="_Toc172537567"/>
+      <w:bookmarkStart w:id="47" w:name="_Toc135557630"/>
+      <w:bookmarkStart w:id="48" w:name="_Toc162428309"/>
+      <w:bookmarkStart w:id="49" w:name="_Toc172537567"/>
       <w:r>
         <w:t>Interrelated Records</w:t>
       </w:r>
+      <w:bookmarkEnd w:id="47"/>
       <w:bookmarkEnd w:id="48"/>
       <w:bookmarkEnd w:id="49"/>
+    </w:p>
+    <w:p>
+      <w:pPr>
+        <w:pStyle w:val="JNormal"/>
+      </w:pPr>
+      <w:r>
+        <w:fldChar w:fldCharType="begin"/>
+      </w:r>
+      <w:r>
+        <w:instrText xml:space="preserve"> XE "interrelated records" </w:instrText>
+      </w:r>
+      <w:r>
+        <w:fldChar w:fldCharType="end"/>
+      </w:r>
+      <w:r>
+        <w:fldChar w:fldCharType="begin"/>
+      </w:r>
+      <w:r>
+        <w:instrText xml:space="preserve"> XE "records" </w:instrText>
+      </w:r>
+      <w:r>
+        <w:fldChar w:fldCharType="end"/>
+      </w:r>
+      <w:r>
+        <w:fldChar w:fldCharType="begin"/>
+      </w:r>
+      <w:r>
+        <w:instrText xml:space="preserve"> XE "linked records" </w:instrText>
+      </w:r>
+      <w:r>
+        <w:fldChar w:fldCharType="end"/>
+      </w:r>
+      <w:proofErr w:type="spellStart"/>
+      <w:r>
+        <w:t>MainBoss</w:t>
+      </w:r>
+      <w:proofErr w:type="spellEnd"/>
+      <w:r>
+        <w:t xml:space="preserve"> records are often linked to each other. For example, </w:t>
+      </w:r>
+      <w:r>
+        <w:t xml:space="preserve">the unit </w:t>
+      </w:r>
+      <w:r>
+        <w:t xml:space="preserve">record describing a </w:t>
+      </w:r>
+      <w:r>
+        <w:t xml:space="preserve">furnace might </w:t>
+      </w:r>
+      <w:r>
+        <w:t>have a link to a service contract record</w:t>
+      </w:r>
+      <w:r>
+        <w:t xml:space="preserve"> for that furnace</w:t>
+      </w:r>
+      <w:r>
+        <w:t xml:space="preserve">. This link </w:t>
+      </w:r>
+      <w:r>
+        <w:t xml:space="preserve">serves the same purpose as </w:t>
+      </w:r>
+      <w:r>
+        <w:t xml:space="preserve">a link on a web page: it’s a pointer that </w:t>
+      </w:r>
+      <w:proofErr w:type="spellStart"/>
+      <w:r>
+        <w:t>MainBoss</w:t>
+      </w:r>
+      <w:proofErr w:type="spellEnd"/>
+      <w:r>
+        <w:t xml:space="preserve"> can follow </w:t>
+      </w:r>
+      <w:proofErr w:type="gramStart"/>
+      <w:r>
+        <w:t>in order to</w:t>
+      </w:r>
+      <w:proofErr w:type="gramEnd"/>
+      <w:r>
+        <w:t xml:space="preserve"> find related information.</w:t>
+      </w:r>
+    </w:p>
+    <w:p>
+      <w:pPr>
+        <w:pStyle w:val="B4"/>
+      </w:pPr>
+    </w:p>
+    <w:p>
+      <w:pPr>
+        <w:pStyle w:val="JNormal"/>
+      </w:pPr>
+      <w:r>
+        <w:t xml:space="preserve">If record A links to record B, record B often links back to record A. For example, just as </w:t>
+      </w:r>
+      <w:r>
+        <w:t xml:space="preserve">a unit </w:t>
+      </w:r>
+      <w:r>
+        <w:t xml:space="preserve">record can link to a service contract, each service contract record has links to all the units covered by the contract. This makes it possible for </w:t>
+      </w:r>
+      <w:proofErr w:type="spellStart"/>
+      <w:r>
+        <w:t>MainBoss</w:t>
+      </w:r>
+      <w:proofErr w:type="spellEnd"/>
+      <w:r>
+        <w:t xml:space="preserve"> to go from </w:t>
+      </w:r>
+      <w:r>
+        <w:t xml:space="preserve">units </w:t>
+      </w:r>
+      <w:r>
+        <w:t xml:space="preserve">to service contracts </w:t>
+      </w:r>
+      <w:r>
+        <w:t xml:space="preserve">and </w:t>
+      </w:r>
+      <w:r>
+        <w:t>vice versa.</w:t>
+      </w:r>
+    </w:p>
+    <w:p>
+      <w:pPr>
+        <w:pStyle w:val="B4"/>
+      </w:pPr>
+    </w:p>
+    <w:p>
+      <w:pPr>
+        <w:pStyle w:val="JNormal"/>
+      </w:pPr>
+      <w:r>
+        <w:t xml:space="preserve">Now suppose you’re creating a new unit record and you go to the </w:t>
+      </w:r>
+      <w:r>
+        <w:rPr>
+          <w:rStyle w:val="CButton"/>
+        </w:rPr>
+        <w:t>Service Contracts</w:t>
+      </w:r>
+      <w:r>
+        <w:t xml:space="preserve"> section. If you haven’t yet saved the unit record, you’ll see that the </w:t>
+      </w:r>
+      <w:r>
+        <w:rPr>
+          <w:rStyle w:val="CButton"/>
+        </w:rPr>
+        <w:t>New</w:t>
+      </w:r>
+      <w:r>
+        <w:rPr>
+          <w:rStyle w:val="CButton"/>
+        </w:rPr>
+        <w:t xml:space="preserve"> Service Contract</w:t>
+      </w:r>
+      <w:r>
+        <w:t xml:space="preserve"> button in the </w:t>
+      </w:r>
+      <w:r>
+        <w:rPr>
+          <w:rStyle w:val="CButton"/>
+        </w:rPr>
+        <w:t>Service Contracts</w:t>
+      </w:r>
+      <w:r>
+        <w:t xml:space="preserve"> section is disabled. Why? Because the unit record doesn’t exist until you save it. If you tried to create a new service contract record before the unit record was saved, there’d be nothing to link the service contract back to.</w:t>
+      </w:r>
+    </w:p>
+    <w:p>
+      <w:pPr>
+        <w:pStyle w:val="B4"/>
+      </w:pPr>
+    </w:p>
+    <w:p>
+      <w:pPr>
+        <w:pStyle w:val="JNormal"/>
+      </w:pPr>
+      <w:r>
+        <w:t xml:space="preserve">For this reason, </w:t>
+      </w:r>
+      <w:r>
+        <w:rPr>
+          <w:rStyle w:val="CButton"/>
+        </w:rPr>
+        <w:t>New</w:t>
+      </w:r>
+      <w:r>
+        <w:rPr>
+          <w:rStyle w:val="CButton"/>
+        </w:rPr>
+        <w:t xml:space="preserve"> Service Contract</w:t>
+      </w:r>
+      <w:r>
+        <w:t xml:space="preserve"> stays disabled until you save the unit record. After that, </w:t>
+      </w:r>
+      <w:r>
+        <w:rPr>
+          <w:rStyle w:val="CButton"/>
+        </w:rPr>
+        <w:t>New</w:t>
+      </w:r>
+      <w:r>
+        <w:rPr>
+          <w:rStyle w:val="CButton"/>
+        </w:rPr>
+        <w:t xml:space="preserve"> Service Contract</w:t>
+      </w:r>
+      <w:r>
+        <w:t xml:space="preserve"> is </w:t>
+      </w:r>
+      <w:proofErr w:type="gramStart"/>
+      <w:r>
+        <w:t>enabled</w:t>
+      </w:r>
+      <w:proofErr w:type="gramEnd"/>
+      <w:r>
+        <w:t xml:space="preserve"> and you can use it to create a new service contract.</w:t>
+      </w:r>
+    </w:p>
+    <w:p>
+      <w:pPr>
+        <w:pStyle w:val="B4"/>
+      </w:pPr>
+    </w:p>
+    <w:p>
+      <w:pPr>
+        <w:pStyle w:val="BX"/>
+      </w:pPr>
+      <w:r>
+        <w:t xml:space="preserve">Note that if you hold the cursor on </w:t>
+      </w:r>
+      <w:r>
+        <w:t xml:space="preserve">a </w:t>
+      </w:r>
+      <w:r>
+        <w:t xml:space="preserve">disabled </w:t>
+      </w:r>
+      <w:proofErr w:type="gramStart"/>
+      <w:r>
+        <w:rPr>
+          <w:rStyle w:val="CButton"/>
+        </w:rPr>
+        <w:t>New</w:t>
+      </w:r>
+      <w:proofErr w:type="gramEnd"/>
+      <w:r>
+        <w:t xml:space="preserve"> button, a tooltip will explain the situation.</w:t>
+      </w:r>
+    </w:p>
+    <w:p>
+      <w:pPr>
+        <w:pStyle w:val="B4"/>
+      </w:pPr>
+    </w:p>
+    <w:p>
+      <w:pPr>
+        <w:pStyle w:val="JNormal"/>
+      </w:pPr>
+      <w:r>
+        <w:t xml:space="preserve">If this seems confusing, just remember this rule: </w:t>
+      </w:r>
+      <w:r>
+        <w:rPr>
+          <w:rStyle w:val="BL"/>
+        </w:rPr>
+        <w:t xml:space="preserve">If you’re in the middle of creating a new record, </w:t>
+      </w:r>
+      <w:proofErr w:type="spellStart"/>
+      <w:r>
+        <w:rPr>
+          <w:rStyle w:val="BL"/>
+        </w:rPr>
+        <w:t>MainBoss</w:t>
+      </w:r>
+      <w:proofErr w:type="spellEnd"/>
+      <w:r>
+        <w:rPr>
+          <w:rStyle w:val="BL"/>
+        </w:rPr>
+        <w:t xml:space="preserve"> may not let you create a connected record until you save the first record.</w:t>
+      </w:r>
+    </w:p>
+    <w:p>
+      <w:pPr>
+        <w:pStyle w:val="B4"/>
+      </w:pPr>
+    </w:p>
+    <w:p>
+      <w:pPr>
+        <w:pStyle w:val="JNormal"/>
+      </w:pPr>
+      <w:r>
+        <w:t xml:space="preserve">If you find that a </w:t>
+      </w:r>
+      <w:proofErr w:type="gramStart"/>
+      <w:r>
+        <w:rPr>
+          <w:rStyle w:val="CButton"/>
+        </w:rPr>
+        <w:t>New</w:t>
+      </w:r>
+      <w:proofErr w:type="gramEnd"/>
+      <w:r>
+        <w:t xml:space="preserve"> button is deactivated, saving the current record will usually activate the button.</w:t>
+      </w:r>
+    </w:p>
+    <w:p>
+      <w:pPr>
+        <w:pStyle w:val="B2"/>
+      </w:pPr>
+    </w:p>
+    <w:p>
+      <w:pPr>
+        <w:pStyle w:val="Heading3"/>
+      </w:pPr>
+      <w:bookmarkStart w:id="50" w:name="_Toc172537568"/>
+      <w:r>
+        <w:t>Corrections</w:t>
+      </w:r>
       <w:bookmarkEnd w:id="50"/>
     </w:p>
     <w:p>
@@ -7899,28 +8301,39 @@
         <w:fldChar w:fldCharType="begin"/>
       </w:r>
       <w:r>
-        <w:instrText xml:space="preserve"> XE "interrelated records" </w:instrText>
+        <w:instrText xml:space="preserve"> XE "corrections" </w:instrText>
       </w:r>
       <w:r>
         <w:fldChar w:fldCharType="end"/>
       </w:r>
       <w:r>
-        <w:fldChar w:fldCharType="begin"/>
-      </w:r>
-      <w:r>
-        <w:instrText xml:space="preserve"> XE "records" </w:instrText>
-      </w:r>
-      <w:r>
-        <w:fldChar w:fldCharType="end"/>
-      </w:r>
-      <w:r>
-        <w:fldChar w:fldCharType="begin"/>
-      </w:r>
-      <w:r>
-        <w:instrText xml:space="preserve"> XE "linked records" </w:instrText>
-      </w:r>
-      <w:r>
-        <w:fldChar w:fldCharType="end"/>
+        <w:t xml:space="preserve">Some editors have a </w:t>
+      </w:r>
+      <w:r>
+        <w:rPr>
+          <w:rStyle w:val="CButton"/>
+        </w:rPr>
+        <w:t>Correct</w:t>
+      </w:r>
+      <w:r>
+        <w:t xml:space="preserve"> button. </w:t>
+      </w:r>
+      <w:r>
+        <w:rPr>
+          <w:rStyle w:val="CButton"/>
+        </w:rPr>
+        <w:t>Correct</w:t>
+      </w:r>
+      <w:r>
+        <w:t xml:space="preserve"> is used to make corrections to information that has already generated accounting transactions (</w:t>
+      </w:r>
+      <w:proofErr w:type="gramStart"/>
+      <w:r>
+        <w:t>e.g.</w:t>
+      </w:r>
+      <w:proofErr w:type="gramEnd"/>
+      <w:r>
+        <w:t xml:space="preserve"> records of actual costs on work orders). To maintain an accurate audit trail, </w:t>
       </w:r>
       <w:proofErr w:type="spellStart"/>
       <w:r>
@@ -7928,39 +8341,24 @@
       </w:r>
       <w:proofErr w:type="spellEnd"/>
       <w:r>
-        <w:t xml:space="preserve"> records are often linked to each other. For example, </w:t>
-      </w:r>
-      <w:r>
-        <w:t xml:space="preserve">the unit </w:t>
-      </w:r>
-      <w:r>
-        <w:t xml:space="preserve">record describing a </w:t>
-      </w:r>
-      <w:r>
-        <w:t xml:space="preserve">furnace might </w:t>
-      </w:r>
-      <w:r>
-        <w:t>have a link to a service contract record</w:t>
-      </w:r>
-      <w:r>
-        <w:t xml:space="preserve"> for that furnace</w:t>
-      </w:r>
-      <w:r>
-        <w:t xml:space="preserve">. This link </w:t>
-      </w:r>
-      <w:r>
-        <w:t xml:space="preserve">serves the same purpose as </w:t>
-      </w:r>
-      <w:r>
-        <w:t xml:space="preserve">a link on a web page: it’s a pointer that </w:t>
-      </w:r>
-      <w:proofErr w:type="spellStart"/>
-      <w:r>
-        <w:t>MainBoss</w:t>
-      </w:r>
-      <w:proofErr w:type="spellEnd"/>
-      <w:r>
-        <w:t xml:space="preserve"> can follow in order to find related information.</w:t>
+        <w:t xml:space="preserve"> doesn’t let you change or delete existing accounting records. Instead, you </w:t>
+      </w:r>
+      <w:proofErr w:type="gramStart"/>
+      <w:r>
+        <w:t>have to</w:t>
+      </w:r>
+      <w:proofErr w:type="gramEnd"/>
+      <w:r>
+        <w:t xml:space="preserve"> create </w:t>
+      </w:r>
+      <w:r>
+        <w:rPr>
+          <w:rStyle w:val="NewTerm"/>
+        </w:rPr>
+        <w:t>correction</w:t>
+      </w:r>
+      <w:r>
+        <w:t xml:space="preserve"> records which add or subtract from previous monetary values.</w:t>
       </w:r>
     </w:p>
     <w:p>
@@ -7973,329 +8371,59 @@
         <w:pStyle w:val="JNormal"/>
       </w:pPr>
       <w:r>
-        <w:t xml:space="preserve">If record A links to record B, record B often links back to record A. For example, just as </w:t>
-      </w:r>
-      <w:r>
-        <w:t xml:space="preserve">a unit </w:t>
-      </w:r>
-      <w:r>
-        <w:t xml:space="preserve">record can link to a service contract, each service contract record has links to all the units covered by the contract. This makes it possible for </w:t>
-      </w:r>
-      <w:proofErr w:type="spellStart"/>
-      <w:r>
-        <w:t>MainBoss</w:t>
-      </w:r>
-      <w:proofErr w:type="spellEnd"/>
-      <w:r>
-        <w:t xml:space="preserve"> to go from </w:t>
-      </w:r>
-      <w:r>
-        <w:t xml:space="preserve">units </w:t>
-      </w:r>
-      <w:r>
-        <w:t xml:space="preserve">to service contracts </w:t>
-      </w:r>
-      <w:r>
-        <w:t xml:space="preserve">and </w:t>
-      </w:r>
-      <w:r>
-        <w:t>vice versa.</w:t>
-      </w:r>
-    </w:p>
-    <w:p>
-      <w:pPr>
-        <w:pStyle w:val="B4"/>
-      </w:pPr>
-    </w:p>
-    <w:p>
-      <w:pPr>
-        <w:pStyle w:val="JNormal"/>
-      </w:pPr>
-      <w:r>
-        <w:t xml:space="preserve">Now suppose you’re creating a new unit record and you go to the </w:t>
-      </w:r>
-      <w:r>
-        <w:rPr>
-          <w:rStyle w:val="CButton"/>
-        </w:rPr>
-        <w:t>Service Contracts</w:t>
-      </w:r>
-      <w:r>
-        <w:t xml:space="preserve"> section. If you haven’t yet saved the unit record, you’ll see that the </w:t>
-      </w:r>
-      <w:r>
-        <w:rPr>
-          <w:rStyle w:val="CButton"/>
-        </w:rPr>
-        <w:t>New</w:t>
-      </w:r>
-      <w:r>
-        <w:rPr>
-          <w:rStyle w:val="CButton"/>
-        </w:rPr>
-        <w:t xml:space="preserve"> Service Contract</w:t>
-      </w:r>
-      <w:r>
-        <w:t xml:space="preserve"> button in the </w:t>
-      </w:r>
-      <w:r>
-        <w:rPr>
-          <w:rStyle w:val="CButton"/>
-        </w:rPr>
-        <w:t>Service Contracts</w:t>
-      </w:r>
-      <w:r>
-        <w:t xml:space="preserve"> section is disabled. Why? Because the unit record doesn’t exist until you save it. If you tried to create a new service contract record before the unit record was saved, there’d be nothing to link the service contract back to.</w:t>
-      </w:r>
-    </w:p>
-    <w:p>
-      <w:pPr>
-        <w:pStyle w:val="B4"/>
-      </w:pPr>
-    </w:p>
-    <w:p>
-      <w:pPr>
-        <w:pStyle w:val="JNormal"/>
-      </w:pPr>
-      <w:r>
-        <w:t xml:space="preserve">For this reason, </w:t>
-      </w:r>
-      <w:r>
-        <w:rPr>
-          <w:rStyle w:val="CButton"/>
-        </w:rPr>
-        <w:t>New</w:t>
-      </w:r>
-      <w:r>
-        <w:rPr>
-          <w:rStyle w:val="CButton"/>
-        </w:rPr>
-        <w:t xml:space="preserve"> Service Contract</w:t>
-      </w:r>
-      <w:r>
-        <w:t xml:space="preserve"> stays disabled until you save the unit record. After that, </w:t>
-      </w:r>
-      <w:r>
-        <w:rPr>
-          <w:rStyle w:val="CButton"/>
-        </w:rPr>
-        <w:t>New</w:t>
-      </w:r>
-      <w:r>
-        <w:rPr>
-          <w:rStyle w:val="CButton"/>
-        </w:rPr>
-        <w:t xml:space="preserve"> Service Contract</w:t>
-      </w:r>
-      <w:r>
-        <w:t xml:space="preserve"> is enabled and you can use it to create a new service contract.</w:t>
-      </w:r>
-    </w:p>
-    <w:p>
-      <w:pPr>
-        <w:pStyle w:val="B4"/>
-      </w:pPr>
-    </w:p>
-    <w:p>
-      <w:pPr>
-        <w:pStyle w:val="BX"/>
-      </w:pPr>
-      <w:r>
-        <w:t xml:space="preserve">Note that if you hold the cursor on </w:t>
-      </w:r>
-      <w:r>
-        <w:t xml:space="preserve">a </w:t>
-      </w:r>
-      <w:r>
-        <w:t xml:space="preserve">disabled </w:t>
-      </w:r>
-      <w:r>
-        <w:rPr>
-          <w:rStyle w:val="CButton"/>
-        </w:rPr>
-        <w:t>New</w:t>
-      </w:r>
-      <w:r>
-        <w:t xml:space="preserve"> button, a tooltip will explain the situation.</w:t>
-      </w:r>
-    </w:p>
-    <w:p>
-      <w:pPr>
-        <w:pStyle w:val="B4"/>
-      </w:pPr>
-    </w:p>
-    <w:p>
-      <w:pPr>
-        <w:pStyle w:val="JNormal"/>
-      </w:pPr>
-      <w:r>
-        <w:t xml:space="preserve">If this seems confusing, just remember this rule: </w:t>
-      </w:r>
-      <w:r>
-        <w:rPr>
-          <w:rStyle w:val="BL"/>
-        </w:rPr>
-        <w:t xml:space="preserve">If you’re in the middle of creating a new record, </w:t>
-      </w:r>
-      <w:proofErr w:type="spellStart"/>
-      <w:r>
-        <w:rPr>
-          <w:rStyle w:val="BL"/>
-        </w:rPr>
-        <w:t>MainBoss</w:t>
-      </w:r>
-      <w:proofErr w:type="spellEnd"/>
-      <w:r>
-        <w:rPr>
-          <w:rStyle w:val="BL"/>
-        </w:rPr>
-        <w:t xml:space="preserve"> may not let you create a connected record until you save the first record.</w:t>
-      </w:r>
-    </w:p>
-    <w:p>
-      <w:pPr>
-        <w:pStyle w:val="B4"/>
-      </w:pPr>
-    </w:p>
-    <w:p>
-      <w:pPr>
-        <w:pStyle w:val="JNormal"/>
-      </w:pPr>
-      <w:r>
-        <w:t xml:space="preserve">If you find that a </w:t>
-      </w:r>
-      <w:r>
-        <w:rPr>
-          <w:rStyle w:val="CButton"/>
-        </w:rPr>
-        <w:t>New</w:t>
-      </w:r>
-      <w:r>
-        <w:t xml:space="preserve"> button is deactivated, saving the current record will usually activate the button.</w:t>
-      </w:r>
-    </w:p>
-    <w:p>
-      <w:pPr>
-        <w:pStyle w:val="B2"/>
-      </w:pPr>
-    </w:p>
-    <w:p>
-      <w:pPr>
-        <w:pStyle w:val="Heading3"/>
-      </w:pPr>
-      <w:bookmarkStart w:id="51" w:name="_Toc172537568"/>
-      <w:r>
-        <w:t>Corrections</w:t>
+        <w:t xml:space="preserve">On a similar principle, </w:t>
+      </w:r>
+      <w:r>
+        <w:rPr>
+          <w:rStyle w:val="NewTerm"/>
+        </w:rPr>
+        <w:t>physical count</w:t>
+      </w:r>
+      <w:r>
+        <w:t xml:space="preserve"> records resulting from taking inventory can’t have their numbers altered once the record is saved. Instead, you </w:t>
+      </w:r>
+      <w:proofErr w:type="gramStart"/>
+      <w:r>
+        <w:t>have to</w:t>
+      </w:r>
+      <w:proofErr w:type="gramEnd"/>
+      <w:r>
+        <w:t xml:space="preserve"> </w:t>
+      </w:r>
+      <w:r>
+        <w:rPr>
+          <w:rStyle w:val="NewTerm"/>
+        </w:rPr>
+        <w:t>void</w:t>
+      </w:r>
+      <w:r>
+        <w:t xml:space="preserve"> (cancel) a physical count, then record a new count. Again, the point is to prevent </w:t>
+      </w:r>
+      <w:r>
+        <w:t>significant information from being completely discarded</w:t>
+      </w:r>
+      <w:r>
+        <w:t>—you always leave an audit trail.</w:t>
+      </w:r>
+    </w:p>
+    <w:p>
+      <w:pPr>
+        <w:pStyle w:val="B1"/>
+      </w:pPr>
+    </w:p>
+    <w:p>
+      <w:pPr>
+        <w:pStyle w:val="Heading2"/>
+      </w:pPr>
+      <w:bookmarkStart w:id="51" w:name="_Toc135557625"/>
+      <w:bookmarkStart w:id="52" w:name="_Toc162428305"/>
+      <w:bookmarkStart w:id="53" w:name="_Toc172537563"/>
+      <w:r>
+        <w:t>Reports</w:t>
       </w:r>
       <w:bookmarkEnd w:id="51"/>
-    </w:p>
-    <w:p>
-      <w:pPr>
-        <w:pStyle w:val="JNormal"/>
-      </w:pPr>
-      <w:r>
-        <w:fldChar w:fldCharType="begin"/>
-      </w:r>
-      <w:r>
-        <w:instrText xml:space="preserve"> XE "corrections" </w:instrText>
-      </w:r>
-      <w:r>
-        <w:fldChar w:fldCharType="end"/>
-      </w:r>
-      <w:r>
-        <w:t xml:space="preserve">Some editors have a </w:t>
-      </w:r>
-      <w:r>
-        <w:rPr>
-          <w:rStyle w:val="CButton"/>
-        </w:rPr>
-        <w:t>Correct</w:t>
-      </w:r>
-      <w:r>
-        <w:t xml:space="preserve"> button. </w:t>
-      </w:r>
-      <w:r>
-        <w:rPr>
-          <w:rStyle w:val="CButton"/>
-        </w:rPr>
-        <w:t>Correct</w:t>
-      </w:r>
-      <w:r>
-        <w:t xml:space="preserve"> is used to make corrections to information that has already generated accounting transactions (e.g. records of actual costs on work orders). To maintain an accurate audit trail, </w:t>
-      </w:r>
-      <w:proofErr w:type="spellStart"/>
-      <w:r>
-        <w:t>MainBoss</w:t>
-      </w:r>
-      <w:proofErr w:type="spellEnd"/>
-      <w:r>
-        <w:t xml:space="preserve"> doesn’t let you change or delete existing accounting records. Instead, you have to create </w:t>
-      </w:r>
-      <w:r>
-        <w:rPr>
-          <w:rStyle w:val="NewTerm"/>
-        </w:rPr>
-        <w:t>correction</w:t>
-      </w:r>
-      <w:r>
-        <w:t xml:space="preserve"> records which add or subtract from previous monetary values.</w:t>
-      </w:r>
-    </w:p>
-    <w:p>
-      <w:pPr>
-        <w:pStyle w:val="B4"/>
-      </w:pPr>
-    </w:p>
-    <w:p>
-      <w:pPr>
-        <w:pStyle w:val="JNormal"/>
-      </w:pPr>
-      <w:r>
-        <w:t xml:space="preserve">On a similar principle, </w:t>
-      </w:r>
-      <w:r>
-        <w:rPr>
-          <w:rStyle w:val="NewTerm"/>
-        </w:rPr>
-        <w:t>physical count</w:t>
-      </w:r>
-      <w:r>
-        <w:t xml:space="preserve"> records resulting from taking inventory can’t have their numbers altered once the record is saved. Instead, you have to </w:t>
-      </w:r>
-      <w:r>
-        <w:rPr>
-          <w:rStyle w:val="NewTerm"/>
-        </w:rPr>
-        <w:t>void</w:t>
-      </w:r>
-      <w:r>
-        <w:t xml:space="preserve"> (cancel) a physical count, then record a new count. Again, the point is to prevent </w:t>
-      </w:r>
-      <w:r>
-        <w:t>significant information from being completely discarded</w:t>
-      </w:r>
-      <w:r>
-        <w:t>—you always leave an audit trail.</w:t>
-      </w:r>
-    </w:p>
-    <w:p>
-      <w:pPr>
-        <w:pStyle w:val="B1"/>
-      </w:pPr>
-    </w:p>
-    <w:p>
-      <w:pPr>
-        <w:pStyle w:val="Heading2"/>
-      </w:pPr>
-      <w:bookmarkStart w:id="52" w:name="_Toc135557625"/>
-      <w:bookmarkStart w:id="53" w:name="_Toc162428305"/>
-      <w:bookmarkStart w:id="54" w:name="_Toc172537563"/>
-      <w:r>
-        <w:t>Reports</w:t>
-      </w:r>
       <w:bookmarkEnd w:id="52"/>
       <w:bookmarkEnd w:id="53"/>
-      <w:bookmarkEnd w:id="54"/>
     </w:p>
     <w:p>
       <w:pPr>
@@ -8329,7 +8457,15 @@
         <w:t>Reports</w:t>
       </w:r>
       <w:r>
-        <w:t xml:space="preserve"> offers you a number of reports dealing with work orders.</w:t>
+        <w:t xml:space="preserve"> offers you </w:t>
+      </w:r>
+      <w:proofErr w:type="gramStart"/>
+      <w:r>
+        <w:t>a number of</w:t>
+      </w:r>
+      <w:proofErr w:type="gramEnd"/>
+      <w:r>
+        <w:t xml:space="preserve"> reports dealing with work orders.</w:t>
       </w:r>
     </w:p>
     <w:p>
@@ -8359,7 +8495,7 @@
           <w:noProof/>
         </w:rPr>
         <w:drawing>
-          <wp:inline distT="0" distB="0" distL="0" distR="0">
+          <wp:inline distT="0" distB="0" distL="0" distR="0" wp14:anchorId="7A0FE916" wp14:editId="4F6DFD7B">
             <wp:extent cx="5391150" cy="2162175"/>
             <wp:effectExtent l="0" t="0" r="0" b="0"/>
             <wp:docPr id="28" name="Picture 1"/>
@@ -8417,13 +8553,13 @@
       <w:pPr>
         <w:pStyle w:val="Heading3"/>
       </w:pPr>
-      <w:bookmarkStart w:id="55" w:name="_Toc162428306"/>
-      <w:bookmarkStart w:id="56" w:name="_Toc172537564"/>
+      <w:bookmarkStart w:id="54" w:name="_Toc162428306"/>
+      <w:bookmarkStart w:id="55" w:name="_Toc172537564"/>
       <w:r>
         <w:t>Report Sections</w:t>
       </w:r>
+      <w:bookmarkEnd w:id="54"/>
       <w:bookmarkEnd w:id="55"/>
-      <w:bookmarkEnd w:id="56"/>
     </w:p>
     <w:p>
       <w:pPr>
@@ -8479,11 +8615,7 @@
         <w:t xml:space="preserve"> options will divide the report into sections. For example, you might group your work orders by the location where the work will take place.</w:t>
       </w:r>
       <w:r>
-        <w:t xml:space="preserve"> Inside each group, you can </w:t>
-      </w:r>
-      <w:r>
-        <w:lastRenderedPageBreak/>
-        <w:t>specify subgroups if you wish.</w:t>
+        <w:t xml:space="preserve"> Inside each group, you can specify subgroups if you wish.</w:t>
       </w:r>
       <w:r>
         <w:br/>
@@ -8588,7 +8720,7 @@
           <w:noProof/>
         </w:rPr>
         <w:drawing>
-          <wp:inline distT="0" distB="0" distL="0" distR="0">
+          <wp:inline distT="0" distB="0" distL="0" distR="0" wp14:anchorId="49A247B3" wp14:editId="71A58D12">
             <wp:extent cx="1000125" cy="342900"/>
             <wp:effectExtent l="0" t="0" r="0" b="0"/>
             <wp:docPr id="29" name="Picture 29"/>
@@ -8666,7 +8798,15 @@
         <w:t>. E</w:t>
       </w:r>
       <w:r>
-        <w:t>ach section has headings to indicate the start of the section, and may have footers as well. If a section has more than five entries, the total number of entries will be shown in parentheses after the group heading.</w:t>
+        <w:t xml:space="preserve">ach section has headings to indicate the start of the </w:t>
+      </w:r>
+      <w:proofErr w:type="gramStart"/>
+      <w:r>
+        <w:t>section, and</w:t>
+      </w:r>
+      <w:proofErr w:type="gramEnd"/>
+      <w:r>
+        <w:t xml:space="preserve"> may have footers as well. If a section has more than five entries, the total number of entries will be shown in parentheses after the group heading.</w:t>
       </w:r>
       <w:r>
         <w:t xml:space="preserve"> </w:t>
@@ -8851,11 +8991,7 @@
       </w:r>
       <w:proofErr w:type="spellEnd"/>
       <w:r>
-        <w:t xml:space="preserve"> will remember your changes throughout the rest of the session. However, when you </w:t>
-      </w:r>
-      <w:r>
-        <w:lastRenderedPageBreak/>
-        <w:t xml:space="preserve">quit </w:t>
+        <w:t xml:space="preserve"> will remember your changes throughout the rest of the session. However, when you quit </w:t>
       </w:r>
       <w:proofErr w:type="spellStart"/>
       <w:r>
@@ -8915,12 +9051,14 @@
       <w:r>
         <w:t xml:space="preserve"> unless you have the </w:t>
       </w:r>
+      <w:proofErr w:type="gramStart"/>
       <w:r>
         <w:rPr>
           <w:rStyle w:val="CU0"/>
         </w:rPr>
         <w:t>Accounting</w:t>
       </w:r>
+      <w:proofErr w:type="gramEnd"/>
       <w:r>
         <w:t xml:space="preserve"> security role.)</w:t>
       </w:r>
@@ -9039,7 +9177,15 @@
         <w:fldChar w:fldCharType="end"/>
       </w:r>
       <w:r>
-        <w:t xml:space="preserve">. A summary typically gives totals and sub-totals of monetary amounts for the groups and sub-groups of the report. In some cases, the summary may also give you averages (e.g. the average lifespan of a particular kind of equipment). If you do not specify </w:t>
+        <w:t>. A summary typically gives totals and sub-totals of monetary amounts for the groups and sub-groups of the report. In some cases, the summary may also give you averages (</w:t>
+      </w:r>
+      <w:proofErr w:type="gramStart"/>
+      <w:r>
+        <w:t>e.g.</w:t>
+      </w:r>
+      <w:proofErr w:type="gramEnd"/>
+      <w:r>
+        <w:t xml:space="preserve"> the average lifespan of a particular kind of equipment). If you do not specify </w:t>
       </w:r>
       <w:r>
         <w:rPr>
@@ -9080,7 +9226,15 @@
         <w:br/>
       </w:r>
       <w:r>
-        <w:t>When a report is more than one page wide, the effects vary depending on whether you look at the report on your monitor screen or whether you actually print it out. In a screen preview, you can simply use the usual scroll bars to look at lines that are too wide to fit on the screen. In a printed report, each line of the report will be the given number of pages wide. For example, if the report width is 2 pages, each line will be two printed pages wide. You could then tape pages together to get a more readable report.</w:t>
+        <w:t xml:space="preserve">When a report is more than one page wide, the effects vary depending on whether you look at the report on your monitor screen or whether you </w:t>
+      </w:r>
+      <w:proofErr w:type="gramStart"/>
+      <w:r>
+        <w:t>actually print</w:t>
+      </w:r>
+      <w:proofErr w:type="gramEnd"/>
+      <w:r>
+        <w:t xml:space="preserve"> it out. In a screen preview, you can simply use the usual scroll bars to look at lines that are too wide to fit on the screen. In a printed report, each line of the report will be the given number of pages wide. For example, if the report width is 2 pages, each line will be two printed pages wide. You could then tape pages together to get a more readable report.</w:t>
       </w:r>
       <w:r>
         <w:br/>
@@ -9101,11 +9255,15 @@
         <w:t>Report width in pages</w:t>
       </w:r>
       <w:r>
-        <w:t xml:space="preserve">” should be set to 1, unless you actually need wider lines. If you specify a large page-width when you don’t need it, the report will look worse than if you use the default width. In addition, a large page-width is likely inappropriate when you’re printing single work </w:t>
-      </w:r>
-      <w:r>
-        <w:lastRenderedPageBreak/>
-        <w:t>orders for workers or purchase orders for vendors—the results will probably be harder to read than the default format.</w:t>
+        <w:t xml:space="preserve">” should be set to 1, unless you </w:t>
+      </w:r>
+      <w:proofErr w:type="gramStart"/>
+      <w:r>
+        <w:t>actually need</w:t>
+      </w:r>
+      <w:proofErr w:type="gramEnd"/>
+      <w:r>
+        <w:t xml:space="preserve"> wider lines. If you specify a large page-width when you don’t need it, the report will look worse than if you use the default width. In addition, a large page-width is likely inappropriate when you’re printing single work orders for workers or purchase orders for vendors—the results will probably be harder to read than the default format.</w:t>
       </w:r>
     </w:p>
     <w:p>
@@ -9140,7 +9298,15 @@
         <w:fldChar w:fldCharType="end"/>
       </w:r>
       <w:r>
-        <w:t xml:space="preserve">Displays a preview of the report—a version of what you’d see if you actually printed the report on paper. Preparing such a preview may take some time, since </w:t>
+        <w:t xml:space="preserve">Displays a preview of the report—a version of what you’d see if you </w:t>
+      </w:r>
+      <w:proofErr w:type="gramStart"/>
+      <w:r>
+        <w:t>actually printed</w:t>
+      </w:r>
+      <w:proofErr w:type="gramEnd"/>
+      <w:r>
+        <w:t xml:space="preserve"> the report on paper. Preparing such a preview may take some time, since </w:t>
       </w:r>
       <w:proofErr w:type="spellStart"/>
       <w:r>
@@ -9177,7 +9343,15 @@
         <w:t>Preview</w:t>
       </w:r>
       <w:r>
-        <w:t xml:space="preserve"> section has buttons that let you specify which printer you want to use, the size of page margins, and other printing details. Another button lets you export data from the report (e.g. to Microsoft Excel). Finally, the </w:t>
+        <w:t xml:space="preserve"> section has buttons that let you specify which printer you want to use, the size of page margins, and other printing details. Another button lets you export data from the report (</w:t>
+      </w:r>
+      <w:proofErr w:type="gramStart"/>
+      <w:r>
+        <w:t>e.g.</w:t>
+      </w:r>
+      <w:proofErr w:type="gramEnd"/>
+      <w:r>
+        <w:t xml:space="preserve"> to Microsoft Excel). Finally, the </w:t>
       </w:r>
       <w:r>
         <w:rPr>
@@ -9186,7 +9360,15 @@
         <w:t>Preview</w:t>
       </w:r>
       <w:r>
-        <w:t xml:space="preserve"> section has a button that will actually print the report.</w:t>
+        <w:t xml:space="preserve"> section has a button that will </w:t>
+      </w:r>
+      <w:proofErr w:type="gramStart"/>
+      <w:r>
+        <w:t>actually print</w:t>
+      </w:r>
+      <w:proofErr w:type="gramEnd"/>
+      <w:r>
+        <w:t xml:space="preserve"> the report.</w:t>
       </w:r>
     </w:p>
     <w:p>
@@ -9331,7 +9513,15 @@
         <w:t>Filters</w:t>
       </w:r>
       <w:r>
-        <w:t xml:space="preserve"> section, and drop the arrow on the drop-down list where you specify conditions. This lists a lot of information you can filter by.</w:t>
+        <w:t xml:space="preserve"> </w:t>
+      </w:r>
+      <w:proofErr w:type="gramStart"/>
+      <w:r>
+        <w:t>section, and</w:t>
+      </w:r>
+      <w:proofErr w:type="gramEnd"/>
+      <w:r>
+        <w:t xml:space="preserve"> drop the arrow on the drop-down list where you specify conditions. This lists a lot of information you can filter by.</w:t>
       </w:r>
     </w:p>
     <w:p>
@@ -9394,7 +9584,11 @@
         <w:t>created</w:t>
       </w:r>
       <w:r>
-        <w:t xml:space="preserve"> in 2015, or work orders that were actually </w:t>
+        <w:t xml:space="preserve"> in 2015, or work orders that were </w:t>
+      </w:r>
+      <w:proofErr w:type="gramStart"/>
+      <w:r>
+        <w:t xml:space="preserve">actually </w:t>
       </w:r>
       <w:r>
         <w:rPr>
@@ -9402,8 +9596,17 @@
         </w:rPr>
         <w:t>opened</w:t>
       </w:r>
-      <w:r>
-        <w:t xml:space="preserve"> in 2015. Let’s choose work orders that were actually opened.</w:t>
+      <w:proofErr w:type="gramEnd"/>
+      <w:r>
+        <w:t xml:space="preserve"> in 2015. Let’s choose work orders that were </w:t>
+      </w:r>
+      <w:proofErr w:type="gramStart"/>
+      <w:r>
+        <w:t>actually opened</w:t>
+      </w:r>
+      <w:proofErr w:type="gramEnd"/>
+      <w:r>
+        <w:t>.</w:t>
       </w:r>
     </w:p>
     <w:p>
@@ -9459,7 +9662,6 @@
         <w:pStyle w:val="NL"/>
       </w:pPr>
       <w:r>
-        <w:lastRenderedPageBreak/>
         <w:t>Drop the arrow on the first field. Use the resulting calendar to specify January 1, 2015.</w:t>
       </w:r>
     </w:p>
@@ -9587,8 +9789,8 @@
       <w:pPr>
         <w:pStyle w:val="B2"/>
       </w:pPr>
-      <w:bookmarkStart w:id="57" w:name="_Toc138060136"/>
-      <w:bookmarkStart w:id="58" w:name="_Toc263861290"/>
+      <w:bookmarkStart w:id="56" w:name="_Toc138060136"/>
+      <w:bookmarkStart w:id="57" w:name="_Toc263861290"/>
     </w:p>
     <w:p>
       <w:pPr>
@@ -9597,15 +9799,23 @@
       <w:r>
         <w:t>Report Controls</w:t>
       </w:r>
+      <w:bookmarkEnd w:id="56"/>
       <w:bookmarkEnd w:id="57"/>
-      <w:bookmarkEnd w:id="58"/>
     </w:p>
     <w:p>
       <w:pPr>
         <w:pStyle w:val="JNormal"/>
       </w:pPr>
       <w:r>
-        <w:t>Every window for printing a report contains a number of buttons at the bottom:</w:t>
+        <w:t xml:space="preserve">Every window for printing a report contains </w:t>
+      </w:r>
+      <w:proofErr w:type="gramStart"/>
+      <w:r>
+        <w:t>a number of</w:t>
+      </w:r>
+      <w:proofErr w:type="gramEnd"/>
+      <w:r>
+        <w:t xml:space="preserve"> buttons at the bottom:</w:t>
       </w:r>
     </w:p>
     <w:p>
@@ -9622,7 +9832,7 @@
           <w:noProof/>
         </w:rPr>
         <w:drawing>
-          <wp:inline distT="0" distB="0" distL="0" distR="0">
+          <wp:inline distT="0" distB="0" distL="0" distR="0" wp14:anchorId="7721CCB8" wp14:editId="66B79F4F">
             <wp:extent cx="104775" cy="142875"/>
             <wp:effectExtent l="0" t="0" r="0" b="0"/>
             <wp:docPr id="30" name="Picture 30"/>
@@ -9824,7 +10034,15 @@
       </w:r>
       <w:proofErr w:type="spellEnd"/>
       <w:r>
-        <w:t xml:space="preserve"> is preparing a report, i.e. gathering the data and formatting it. Once the report is ready to print, </w:t>
+        <w:t xml:space="preserve"> is preparing a report, </w:t>
+      </w:r>
+      <w:proofErr w:type="gramStart"/>
+      <w:r>
+        <w:t>i.e.</w:t>
+      </w:r>
+      <w:proofErr w:type="gramEnd"/>
+      <w:r>
+        <w:t xml:space="preserve"> gathering the data and formatting it. Once the report is ready to print, </w:t>
       </w:r>
       <w:proofErr w:type="spellStart"/>
       <w:r>
@@ -9836,7 +10054,6 @@
       </w:r>
       <w:proofErr w:type="spellStart"/>
       <w:r>
-        <w:lastRenderedPageBreak/>
         <w:t>MainBoss</w:t>
       </w:r>
       <w:proofErr w:type="spellEnd"/>
@@ -9888,7 +10105,7 @@
           <w:noProof/>
         </w:rPr>
         <w:drawing>
-          <wp:inline distT="0" distB="0" distL="0" distR="0">
+          <wp:inline distT="0" distB="0" distL="0" distR="0" wp14:anchorId="2D678C44" wp14:editId="787CDC20">
             <wp:extent cx="104775" cy="142875"/>
             <wp:effectExtent l="0" t="0" r="0" b="0"/>
             <wp:docPr id="31" name="Picture 31"/>
@@ -9970,13 +10187,13 @@
       <w:pPr>
         <w:pStyle w:val="Heading3"/>
       </w:pPr>
-      <w:bookmarkStart w:id="59" w:name="_Toc162428308"/>
-      <w:bookmarkStart w:id="60" w:name="_Toc172537566"/>
+      <w:bookmarkStart w:id="58" w:name="_Toc162428308"/>
+      <w:bookmarkStart w:id="59" w:name="_Toc172537566"/>
       <w:r>
         <w:t>The Preview Window</w:t>
       </w:r>
+      <w:bookmarkEnd w:id="58"/>
       <w:bookmarkEnd w:id="59"/>
-      <w:bookmarkEnd w:id="60"/>
     </w:p>
     <w:p>
       <w:pPr>
@@ -10027,7 +10244,7 @@
           <w:noProof/>
         </w:rPr>
         <w:drawing>
-          <wp:inline distT="0" distB="0" distL="0" distR="0">
+          <wp:inline distT="0" distB="0" distL="0" distR="0" wp14:anchorId="6915A624" wp14:editId="7E93B048">
             <wp:extent cx="5391150" cy="238125"/>
             <wp:effectExtent l="0" t="0" r="0" b="0"/>
             <wp:docPr id="32" name="Picture 32"/>
@@ -10126,7 +10343,7 @@
                 <w:noProof/>
               </w:rPr>
               <w:drawing>
-                <wp:inline distT="0" distB="0" distL="0" distR="0">
+                <wp:inline distT="0" distB="0" distL="0" distR="0" wp14:anchorId="02DEA801" wp14:editId="32DFECEE">
                   <wp:extent cx="200025" cy="200025"/>
                   <wp:effectExtent l="0" t="0" r="0" b="0"/>
                   <wp:docPr id="33" name="Picture 33"/>
@@ -10229,7 +10446,7 @@
                 <w:noProof/>
               </w:rPr>
               <w:drawing>
-                <wp:inline distT="0" distB="0" distL="0" distR="0">
+                <wp:inline distT="0" distB="0" distL="0" distR="0" wp14:anchorId="539133A3" wp14:editId="0476E882">
                   <wp:extent cx="171450" cy="180975"/>
                   <wp:effectExtent l="0" t="0" r="0" b="0"/>
                   <wp:docPr id="34" name="Picture 34"/>
@@ -10331,7 +10548,7 @@
                 <w:noProof/>
               </w:rPr>
               <w:drawing>
-                <wp:inline distT="0" distB="0" distL="0" distR="0">
+                <wp:inline distT="0" distB="0" distL="0" distR="0" wp14:anchorId="60C2731B" wp14:editId="1EC6AF46">
                   <wp:extent cx="1000125" cy="333375"/>
                   <wp:effectExtent l="0" t="0" r="0" b="0"/>
                   <wp:docPr id="35" name="Picture 35"/>
@@ -10436,7 +10653,7 @@
                 <w:noProof/>
               </w:rPr>
               <w:drawing>
-                <wp:inline distT="0" distB="0" distL="0" distR="0">
+                <wp:inline distT="0" distB="0" distL="0" distR="0" wp14:anchorId="473EC973" wp14:editId="4EC32362">
                   <wp:extent cx="152400" cy="171450"/>
                   <wp:effectExtent l="0" t="0" r="0" b="0"/>
                   <wp:docPr id="36" name="Picture 36"/>
@@ -10539,7 +10756,7 @@
                 <w:noProof/>
               </w:rPr>
               <w:drawing>
-                <wp:inline distT="0" distB="0" distL="0" distR="0">
+                <wp:inline distT="0" distB="0" distL="0" distR="0" wp14:anchorId="2F3141F1" wp14:editId="0FBB7E24">
                   <wp:extent cx="200025" cy="200025"/>
                   <wp:effectExtent l="0" t="0" r="0" b="0"/>
                   <wp:docPr id="37" name="Picture 37"/>
@@ -10642,7 +10859,7 @@
                 <w:noProof/>
               </w:rPr>
               <w:drawing>
-                <wp:inline distT="0" distB="0" distL="0" distR="0">
+                <wp:inline distT="0" distB="0" distL="0" distR="0" wp14:anchorId="26E2D869" wp14:editId="679509DC">
                   <wp:extent cx="161925" cy="161925"/>
                   <wp:effectExtent l="0" t="0" r="0" b="0"/>
                   <wp:docPr id="38" name="Picture 38"/>
@@ -10749,7 +10966,7 @@
                 <w:noProof/>
               </w:rPr>
               <w:drawing>
-                <wp:inline distT="0" distB="0" distL="0" distR="0">
+                <wp:inline distT="0" distB="0" distL="0" distR="0" wp14:anchorId="5BA83555" wp14:editId="5F12D3BF">
                   <wp:extent cx="171450" cy="200025"/>
                   <wp:effectExtent l="0" t="0" r="0" b="0"/>
                   <wp:docPr id="39" name="Picture 39"/>
@@ -10850,9 +11067,8 @@
               <w:rPr>
                 <w:noProof/>
               </w:rPr>
-              <w:lastRenderedPageBreak/>
               <w:drawing>
-                <wp:inline distT="0" distB="0" distL="0" distR="0">
+                <wp:inline distT="0" distB="0" distL="0" distR="0" wp14:anchorId="7052265E" wp14:editId="1A96D824">
                   <wp:extent cx="200025" cy="200025"/>
                   <wp:effectExtent l="0" t="0" r="0" b="0"/>
                   <wp:docPr id="40" name="Picture 40"/>
@@ -10924,7 +11140,15 @@
               <w:fldChar w:fldCharType="end"/>
             </w:r>
             <w:r>
-              <w:t>: This is the button that actually prints the report.</w:t>
+              <w:t xml:space="preserve">: This is the button that </w:t>
+            </w:r>
+            <w:proofErr w:type="gramStart"/>
+            <w:r>
+              <w:t>actually prints</w:t>
+            </w:r>
+            <w:proofErr w:type="gramEnd"/>
+            <w:r>
+              <w:t xml:space="preserve"> the report.</w:t>
             </w:r>
           </w:p>
         </w:tc>
@@ -10967,7 +11191,7 @@
                 <w:noProof/>
               </w:rPr>
               <w:drawing>
-                <wp:inline distT="0" distB="0" distL="0" distR="0">
+                <wp:inline distT="0" distB="0" distL="0" distR="0" wp14:anchorId="27EE9773" wp14:editId="0734DD5D">
                   <wp:extent cx="314325" cy="304800"/>
                   <wp:effectExtent l="0" t="0" r="0" b="0"/>
                   <wp:docPr id="41" name="Picture 41"/>
@@ -11051,7 +11275,15 @@
               <w:br/>
             </w:r>
             <w:r>
-              <w:t>By default, the left side of the display contains an index of the information in the report. Clicking an entry in the index will move to the corresponding information. The mouse wheel can move forward or backward through the report but it doesn’t necessarily move backward or forward by a whole number of pages.</w:t>
+              <w:t xml:space="preserve">By default, the left side of the display contains an index of the information in the report. Clicking an entry in the index will move to the corresponding information. The mouse wheel can move forward or backward through the </w:t>
+            </w:r>
+            <w:proofErr w:type="gramStart"/>
+            <w:r>
+              <w:t>report</w:t>
+            </w:r>
+            <w:proofErr w:type="gramEnd"/>
+            <w:r>
+              <w:t xml:space="preserve"> but it doesn’t necessarily move backward or forward by a whole number of pages.</w:t>
             </w:r>
             <w:r>
               <w:br/>
@@ -11105,7 +11337,7 @@
                 <w:noProof/>
               </w:rPr>
               <w:drawing>
-                <wp:inline distT="0" distB="0" distL="0" distR="0">
+                <wp:inline distT="0" distB="0" distL="0" distR="0" wp14:anchorId="121CF04F" wp14:editId="7B3BD106">
                   <wp:extent cx="304800" cy="276225"/>
                   <wp:effectExtent l="0" t="0" r="0" b="0"/>
                   <wp:docPr id="42" name="Picture 42"/>
@@ -11204,23 +11436,7 @@
                 <w:rStyle w:val="Emphasis"/>
                 <w:i w:val="0"/>
               </w:rPr>
-              <w:t xml:space="preserve">overrides any default options associated with your printer, even if you specify printer options at the time you print the report. For example, suppose you specify a page setup of Landscape orientation, but when you go to print the report, you specify Portrait. The Landscape </w:t>
-            </w:r>
-            <w:proofErr w:type="gramStart"/>
-            <w:r>
-              <w:rPr>
-                <w:rStyle w:val="Emphasis"/>
-                <w:i w:val="0"/>
-              </w:rPr>
-              <w:t>overrides</w:t>
-            </w:r>
-            <w:proofErr w:type="gramEnd"/>
-            <w:r>
-              <w:rPr>
-                <w:rStyle w:val="Emphasis"/>
-                <w:i w:val="0"/>
-              </w:rPr>
-              <w:t xml:space="preserve"> Portrait because the “page setup” in </w:t>
+              <w:t xml:space="preserve">overrides any default options associated with your printer, even if you specify printer options at the time you print the report. For example, suppose you specify a page setup of Landscape orientation, but when you go to print the report, you specify Portrait. The Landscape overrides Portrait because the “page setup” in </w:t>
             </w:r>
             <w:proofErr w:type="spellStart"/>
             <w:r>
@@ -11363,7 +11579,7 @@
                 <w:noProof/>
               </w:rPr>
               <w:drawing>
-                <wp:inline distT="0" distB="0" distL="0" distR="0">
+                <wp:inline distT="0" distB="0" distL="0" distR="0" wp14:anchorId="40CEDA93" wp14:editId="5AA41BEF">
                   <wp:extent cx="409575" cy="304800"/>
                   <wp:effectExtent l="0" t="0" r="0" b="0"/>
                   <wp:docPr id="43" name="Picture 43"/>
@@ -11478,7 +11694,7 @@
                 <w:noProof/>
               </w:rPr>
               <w:drawing>
-                <wp:inline distT="0" distB="0" distL="0" distR="0">
+                <wp:inline distT="0" distB="0" distL="0" distR="0" wp14:anchorId="64D07431" wp14:editId="2C0669DF">
                   <wp:extent cx="1266825" cy="333375"/>
                   <wp:effectExtent l="0" t="0" r="0" b="0"/>
                   <wp:docPr id="44" name="Picture 44"/>
@@ -11586,7 +11802,7 @@
                 <w:noProof/>
               </w:rPr>
               <w:drawing>
-                <wp:inline distT="0" distB="0" distL="0" distR="0">
+                <wp:inline distT="0" distB="0" distL="0" distR="0" wp14:anchorId="0D186356" wp14:editId="7BA78D1D">
                   <wp:extent cx="1933575" cy="333375"/>
                   <wp:effectExtent l="0" t="0" r="0" b="0"/>
                   <wp:docPr id="45" name="Picture 45"/>
@@ -11649,11 +11865,20 @@
               <w:pStyle w:val="JNormal"/>
             </w:pPr>
             <w:r>
-              <w:t>Searching: To search for information in the report, type what you want to find in the box, then click “Find”. For example, if you’re looking at a full Units report and want information on a particular unit, type the unit name in the box and click “Find”. Clicking the associated “Next” button goes to the next occurrence of the same text.</w:t>
+              <w:t xml:space="preserve">Searching: To search for information in the report, type what you want to find in the box, then click “Find”. For example, if you’re looking at a full Units report and want information on a particular unit, type the </w:t>
+            </w:r>
+            <w:proofErr w:type="gramStart"/>
+            <w:r>
+              <w:t>unit</w:t>
+            </w:r>
+            <w:proofErr w:type="gramEnd"/>
+            <w:r>
+              <w:t xml:space="preserve"> name in the box and click “Find”. Clicking the associated “Next” button goes to the next occurrence of the same text.</w:t>
             </w:r>
           </w:p>
         </w:tc>
       </w:tr>
+      <w:bookmarkEnd w:id="6"/>
       <w:bookmarkEnd w:id="7"/>
       <w:bookmarkEnd w:id="8"/>
       <w:bookmarkEnd w:id="9"/>
@@ -11673,7 +11898,6 @@
       <w:bookmarkEnd w:id="23"/>
       <w:bookmarkEnd w:id="24"/>
       <w:bookmarkEnd w:id="25"/>
-      <w:bookmarkEnd w:id="26"/>
     </w:tbl>
     <w:p>
       <w:pPr>
@@ -11770,7 +11994,7 @@
           <w:rStyle w:val="printedonly"/>
           <w:noProof/>
         </w:rPr>
-        <w:t>12</w:t>
+        <w:t>1</w:t>
       </w:r>
       <w:r>
         <w:rPr>
@@ -11830,7 +12054,7 @@
           <w:noProof/>
         </w:rPr>
         <w:drawing>
-          <wp:inline distT="0" distB="0" distL="0" distR="0">
+          <wp:inline distT="0" distB="0" distL="0" distR="0" wp14:anchorId="65DD9E8C" wp14:editId="02185B5F">
             <wp:extent cx="152400" cy="152400"/>
             <wp:effectExtent l="0" t="0" r="0" b="0"/>
             <wp:docPr id="46" name="Picture 46"/>
@@ -11912,7 +12136,15 @@
       </w:r>
       <w:proofErr w:type="spellEnd"/>
       <w:r>
-        <w:t xml:space="preserve"> doesn’t immediately generate the corresponding report. This may be a little confusing, but it’s actually practical—if you accidentally pick the wrong entry from the list of available settings, you don’t want </w:t>
+        <w:t xml:space="preserve"> doesn’t immediately generate the corresponding report. This may be a little confusing, but it’s </w:t>
+      </w:r>
+      <w:proofErr w:type="gramStart"/>
+      <w:r>
+        <w:t>actually practical</w:t>
+      </w:r>
+      <w:proofErr w:type="gramEnd"/>
+      <w:r>
+        <w:t xml:space="preserve">—if you accidentally pick the wrong entry from the list of available settings, you don’t want </w:t>
       </w:r>
       <w:proofErr w:type="spellStart"/>
       <w:r>
@@ -11947,7 +12179,7 @@
           <w:noProof/>
         </w:rPr>
         <w:drawing>
-          <wp:inline distT="0" distB="0" distL="0" distR="0">
+          <wp:inline distT="0" distB="0" distL="0" distR="0" wp14:anchorId="7B75FE4F" wp14:editId="78AA22BF">
             <wp:extent cx="152400" cy="152400"/>
             <wp:effectExtent l="0" t="0" r="0" b="0"/>
             <wp:docPr id="47" name="Picture 47"/>
@@ -12008,11 +12240,11 @@
       <w:pPr>
         <w:pStyle w:val="Heading3"/>
       </w:pPr>
-      <w:bookmarkStart w:id="61" w:name="_Toc380761098"/>
+      <w:bookmarkStart w:id="60" w:name="_Toc380761098"/>
       <w:r>
         <w:t>Charts</w:t>
       </w:r>
-      <w:bookmarkEnd w:id="61"/>
+      <w:bookmarkEnd w:id="60"/>
     </w:p>
     <w:p>
       <w:pPr>
@@ -12145,7 +12377,15 @@
         <w:t>Filters</w:t>
       </w:r>
       <w:r>
-        <w:t xml:space="preserve"> section to reduce the amount of data you’re trying to show in a single chart. Breaking your data into multiple charts may make the final results easier to understand.</w:t>
+        <w:t xml:space="preserve"> section to reduce the amount of data you’re trying to show in a single chart. Breaking your data into multiple charts may make the </w:t>
+      </w:r>
+      <w:proofErr w:type="gramStart"/>
+      <w:r>
+        <w:t>final results</w:t>
+      </w:r>
+      <w:proofErr w:type="gramEnd"/>
+      <w:r>
+        <w:t xml:space="preserve"> easier to understand.</w:t>
       </w:r>
     </w:p>
     <w:sectPr>
@@ -12160,7 +12400,7 @@
 </file>
 
 <file path=word/endnotes.xml><?xml version="1.0" encoding="utf-8"?>
-<w:endnotes xmlns:wpc="http://schemas.microsoft.com/office/word/2010/wordprocessingCanvas" xmlns:cx="http://schemas.microsoft.com/office/drawing/2014/chartex" xmlns:cx1="http://schemas.microsoft.com/office/drawing/2015/9/8/chartex" xmlns:cx2="http://schemas.microsoft.com/office/drawing/2015/10/21/chartex" xmlns:cx3="http://schemas.microsoft.com/office/drawing/2016/5/9/chartex" xmlns:cx4="http://schemas.microsoft.com/office/drawing/2016/5/10/chartex" xmlns:cx5="http://schemas.microsoft.com/office/drawing/2016/5/11/chartex" xmlns:cx6="http://schemas.microsoft.com/office/drawing/2016/5/12/chartex" xmlns:cx7="http://schemas.microsoft.com/office/drawing/2016/5/13/chartex" xmlns:cx8="http://schemas.microsoft.com/office/drawing/2016/5/14/chartex" xmlns:mc="http://schemas.openxmlformats.org/markup-compatibility/2006" xmlns:aink="http://schemas.microsoft.com/office/drawing/2016/ink" xmlns:am3d="http://schemas.microsoft.com/office/drawing/2017/model3d" xmlns:o="urn:schemas-microsoft-com:office:office" xmlns:r="http://schemas.openxmlformats.org/officeDocument/2006/relationships" xmlns:m="http://schemas.openxmlformats.org/officeDocument/2006/math" xmlns:v="urn:schemas-microsoft-com:vml" xmlns:wp14="http://schemas.microsoft.com/office/word/2010/wordprocessingDrawing" xmlns:wp="http://schemas.openxmlformats.org/drawingml/2006/wordprocessingDrawing" xmlns:w10="urn:schemas-microsoft-com:office:word" xmlns:w="http://schemas.openxmlformats.org/wordprocessingml/2006/main" xmlns:w14="http://schemas.microsoft.com/office/word/2010/wordml" xmlns:w15="http://schemas.microsoft.com/office/word/2012/wordml" xmlns:w16cid="http://schemas.microsoft.com/office/word/2016/wordml/cid" xmlns:w16se="http://schemas.microsoft.com/office/word/2015/wordml/symex" xmlns:wpg="http://schemas.microsoft.com/office/word/2010/wordprocessingGroup" xmlns:wpi="http://schemas.microsoft.com/office/word/2010/wordprocessingInk" xmlns:wne="http://schemas.microsoft.com/office/word/2006/wordml" xmlns:wps="http://schemas.microsoft.com/office/word/2010/wordprocessingShape" mc:Ignorable="w14 w15 w16se w16cid wp14">
+<w:endnotes xmlns:wpc="http://schemas.microsoft.com/office/word/2010/wordprocessingCanvas" xmlns:cx="http://schemas.microsoft.com/office/drawing/2014/chartex" xmlns:cx1="http://schemas.microsoft.com/office/drawing/2015/9/8/chartex" xmlns:cx2="http://schemas.microsoft.com/office/drawing/2015/10/21/chartex" xmlns:cx3="http://schemas.microsoft.com/office/drawing/2016/5/9/chartex" xmlns:cx4="http://schemas.microsoft.com/office/drawing/2016/5/10/chartex" xmlns:cx5="http://schemas.microsoft.com/office/drawing/2016/5/11/chartex" xmlns:cx6="http://schemas.microsoft.com/office/drawing/2016/5/12/chartex" xmlns:cx7="http://schemas.microsoft.com/office/drawing/2016/5/13/chartex" xmlns:cx8="http://schemas.microsoft.com/office/drawing/2016/5/14/chartex" xmlns:mc="http://schemas.openxmlformats.org/markup-compatibility/2006" xmlns:aink="http://schemas.microsoft.com/office/drawing/2016/ink" xmlns:am3d="http://schemas.microsoft.com/office/drawing/2017/model3d" xmlns:o="urn:schemas-microsoft-com:office:office" xmlns:r="http://schemas.openxmlformats.org/officeDocument/2006/relationships" xmlns:m="http://schemas.openxmlformats.org/officeDocument/2006/math" xmlns:v="urn:schemas-microsoft-com:vml" xmlns:wp14="http://schemas.microsoft.com/office/word/2010/wordprocessingDrawing" xmlns:wp="http://schemas.openxmlformats.org/drawingml/2006/wordprocessingDrawing" xmlns:w10="urn:schemas-microsoft-com:office:word" xmlns:w="http://schemas.openxmlformats.org/wordprocessingml/2006/main" xmlns:w14="http://schemas.microsoft.com/office/word/2010/wordml" xmlns:w15="http://schemas.microsoft.com/office/word/2012/wordml" xmlns:w16cex="http://schemas.microsoft.com/office/word/2018/wordml/cex" xmlns:w16cid="http://schemas.microsoft.com/office/word/2016/wordml/cid" xmlns:w16="http://schemas.microsoft.com/office/word/2018/wordml" xmlns:w16sdtdh="http://schemas.microsoft.com/office/word/2020/wordml/sdtdatahash" xmlns:w16se="http://schemas.microsoft.com/office/word/2015/wordml/symex" xmlns:wpg="http://schemas.microsoft.com/office/word/2010/wordprocessingGroup" xmlns:wpi="http://schemas.microsoft.com/office/word/2010/wordprocessingInk" xmlns:wne="http://schemas.microsoft.com/office/word/2006/wordml" xmlns:wps="http://schemas.microsoft.com/office/word/2010/wordprocessingShape" mc:Ignorable="w14 w15 w16se w16cid w16 w16cex w16sdtdh wp14">
   <w:endnote w:type="separator" w:id="-1">
     <w:p>
       <w:r>
@@ -12181,7 +12421,7 @@
 </file>
 
 <file path=word/footer1.xml><?xml version="1.0" encoding="utf-8"?>
-<w:ftr xmlns:wpc="http://schemas.microsoft.com/office/word/2010/wordprocessingCanvas" xmlns:cx="http://schemas.microsoft.com/office/drawing/2014/chartex" xmlns:cx1="http://schemas.microsoft.com/office/drawing/2015/9/8/chartex" xmlns:cx2="http://schemas.microsoft.com/office/drawing/2015/10/21/chartex" xmlns:cx3="http://schemas.microsoft.com/office/drawing/2016/5/9/chartex" xmlns:cx4="http://schemas.microsoft.com/office/drawing/2016/5/10/chartex" xmlns:cx5="http://schemas.microsoft.com/office/drawing/2016/5/11/chartex" xmlns:cx6="http://schemas.microsoft.com/office/drawing/2016/5/12/chartex" xmlns:cx7="http://schemas.microsoft.com/office/drawing/2016/5/13/chartex" xmlns:cx8="http://schemas.microsoft.com/office/drawing/2016/5/14/chartex" xmlns:mc="http://schemas.openxmlformats.org/markup-compatibility/2006" xmlns:aink="http://schemas.microsoft.com/office/drawing/2016/ink" xmlns:am3d="http://schemas.microsoft.com/office/drawing/2017/model3d" xmlns:o="urn:schemas-microsoft-com:office:office" xmlns:r="http://schemas.openxmlformats.org/officeDocument/2006/relationships" xmlns:m="http://schemas.openxmlformats.org/officeDocument/2006/math" xmlns:v="urn:schemas-microsoft-com:vml" xmlns:wp14="http://schemas.microsoft.com/office/word/2010/wordprocessingDrawing" xmlns:wp="http://schemas.openxmlformats.org/drawingml/2006/wordprocessingDrawing" xmlns:w10="urn:schemas-microsoft-com:office:word" xmlns:w="http://schemas.openxmlformats.org/wordprocessingml/2006/main" xmlns:w14="http://schemas.microsoft.com/office/word/2010/wordml" xmlns:w15="http://schemas.microsoft.com/office/word/2012/wordml" xmlns:w16cid="http://schemas.microsoft.com/office/word/2016/wordml/cid" xmlns:w16se="http://schemas.microsoft.com/office/word/2015/wordml/symex" xmlns:wpg="http://schemas.microsoft.com/office/word/2010/wordprocessingGroup" xmlns:wpi="http://schemas.microsoft.com/office/word/2010/wordprocessingInk" xmlns:wne="http://schemas.microsoft.com/office/word/2006/wordml" xmlns:wps="http://schemas.microsoft.com/office/word/2010/wordprocessingShape" mc:Ignorable="w14 w15 w16se w16cid wp14">
+<w:ftr xmlns:wpc="http://schemas.microsoft.com/office/word/2010/wordprocessingCanvas" xmlns:cx="http://schemas.microsoft.com/office/drawing/2014/chartex" xmlns:cx1="http://schemas.microsoft.com/office/drawing/2015/9/8/chartex" xmlns:cx2="http://schemas.microsoft.com/office/drawing/2015/10/21/chartex" xmlns:cx3="http://schemas.microsoft.com/office/drawing/2016/5/9/chartex" xmlns:cx4="http://schemas.microsoft.com/office/drawing/2016/5/10/chartex" xmlns:cx5="http://schemas.microsoft.com/office/drawing/2016/5/11/chartex" xmlns:cx6="http://schemas.microsoft.com/office/drawing/2016/5/12/chartex" xmlns:cx7="http://schemas.microsoft.com/office/drawing/2016/5/13/chartex" xmlns:cx8="http://schemas.microsoft.com/office/drawing/2016/5/14/chartex" xmlns:mc="http://schemas.openxmlformats.org/markup-compatibility/2006" xmlns:aink="http://schemas.microsoft.com/office/drawing/2016/ink" xmlns:am3d="http://schemas.microsoft.com/office/drawing/2017/model3d" xmlns:o="urn:schemas-microsoft-com:office:office" xmlns:r="http://schemas.openxmlformats.org/officeDocument/2006/relationships" xmlns:m="http://schemas.openxmlformats.org/officeDocument/2006/math" xmlns:v="urn:schemas-microsoft-com:vml" xmlns:wp14="http://schemas.microsoft.com/office/word/2010/wordprocessingDrawing" xmlns:wp="http://schemas.openxmlformats.org/drawingml/2006/wordprocessingDrawing" xmlns:w10="urn:schemas-microsoft-com:office:word" xmlns:w="http://schemas.openxmlformats.org/wordprocessingml/2006/main" xmlns:w14="http://schemas.microsoft.com/office/word/2010/wordml" xmlns:w15="http://schemas.microsoft.com/office/word/2012/wordml" xmlns:w16cex="http://schemas.microsoft.com/office/word/2018/wordml/cex" xmlns:w16cid="http://schemas.microsoft.com/office/word/2016/wordml/cid" xmlns:w16="http://schemas.microsoft.com/office/word/2018/wordml" xmlns:w16sdtdh="http://schemas.microsoft.com/office/word/2020/wordml/sdtdatahash" xmlns:w16se="http://schemas.microsoft.com/office/word/2015/wordml/symex" xmlns:wpg="http://schemas.microsoft.com/office/word/2010/wordprocessingGroup" xmlns:wpi="http://schemas.microsoft.com/office/word/2010/wordprocessingInk" xmlns:wne="http://schemas.microsoft.com/office/word/2006/wordml" xmlns:wps="http://schemas.microsoft.com/office/word/2010/wordprocessingShape" mc:Ignorable="w14 w15 w16se w16cid w16 w16cex w16sdtdh wp14">
   <w:p>
     <w:pPr>
       <w:pStyle w:val="Footer"/>
@@ -12232,7 +12472,7 @@
 </file>
 
 <file path=word/footnotes.xml><?xml version="1.0" encoding="utf-8"?>
-<w:footnotes xmlns:wpc="http://schemas.microsoft.com/office/word/2010/wordprocessingCanvas" xmlns:cx="http://schemas.microsoft.com/office/drawing/2014/chartex" xmlns:cx1="http://schemas.microsoft.com/office/drawing/2015/9/8/chartex" xmlns:cx2="http://schemas.microsoft.com/office/drawing/2015/10/21/chartex" xmlns:cx3="http://schemas.microsoft.com/office/drawing/2016/5/9/chartex" xmlns:cx4="http://schemas.microsoft.com/office/drawing/2016/5/10/chartex" xmlns:cx5="http://schemas.microsoft.com/office/drawing/2016/5/11/chartex" xmlns:cx6="http://schemas.microsoft.com/office/drawing/2016/5/12/chartex" xmlns:cx7="http://schemas.microsoft.com/office/drawing/2016/5/13/chartex" xmlns:cx8="http://schemas.microsoft.com/office/drawing/2016/5/14/chartex" xmlns:mc="http://schemas.openxmlformats.org/markup-compatibility/2006" xmlns:aink="http://schemas.microsoft.com/office/drawing/2016/ink" xmlns:am3d="http://schemas.microsoft.com/office/drawing/2017/model3d" xmlns:o="urn:schemas-microsoft-com:office:office" xmlns:r="http://schemas.openxmlformats.org/officeDocument/2006/relationships" xmlns:m="http://schemas.openxmlformats.org/officeDocument/2006/math" xmlns:v="urn:schemas-microsoft-com:vml" xmlns:wp14="http://schemas.microsoft.com/office/word/2010/wordprocessingDrawing" xmlns:wp="http://schemas.openxmlformats.org/drawingml/2006/wordprocessingDrawing" xmlns:w10="urn:schemas-microsoft-com:office:word" xmlns:w="http://schemas.openxmlformats.org/wordprocessingml/2006/main" xmlns:w14="http://schemas.microsoft.com/office/word/2010/wordml" xmlns:w15="http://schemas.microsoft.com/office/word/2012/wordml" xmlns:w16cid="http://schemas.microsoft.com/office/word/2016/wordml/cid" xmlns:w16se="http://schemas.microsoft.com/office/word/2015/wordml/symex" xmlns:wpg="http://schemas.microsoft.com/office/word/2010/wordprocessingGroup" xmlns:wpi="http://schemas.microsoft.com/office/word/2010/wordprocessingInk" xmlns:wne="http://schemas.microsoft.com/office/word/2006/wordml" xmlns:wps="http://schemas.microsoft.com/office/word/2010/wordprocessingShape" mc:Ignorable="w14 w15 w16se w16cid wp14">
+<w:footnotes xmlns:wpc="http://schemas.microsoft.com/office/word/2010/wordprocessingCanvas" xmlns:cx="http://schemas.microsoft.com/office/drawing/2014/chartex" xmlns:cx1="http://schemas.microsoft.com/office/drawing/2015/9/8/chartex" xmlns:cx2="http://schemas.microsoft.com/office/drawing/2015/10/21/chartex" xmlns:cx3="http://schemas.microsoft.com/office/drawing/2016/5/9/chartex" xmlns:cx4="http://schemas.microsoft.com/office/drawing/2016/5/10/chartex" xmlns:cx5="http://schemas.microsoft.com/office/drawing/2016/5/11/chartex" xmlns:cx6="http://schemas.microsoft.com/office/drawing/2016/5/12/chartex" xmlns:cx7="http://schemas.microsoft.com/office/drawing/2016/5/13/chartex" xmlns:cx8="http://schemas.microsoft.com/office/drawing/2016/5/14/chartex" xmlns:mc="http://schemas.openxmlformats.org/markup-compatibility/2006" xmlns:aink="http://schemas.microsoft.com/office/drawing/2016/ink" xmlns:am3d="http://schemas.microsoft.com/office/drawing/2017/model3d" xmlns:o="urn:schemas-microsoft-com:office:office" xmlns:r="http://schemas.openxmlformats.org/officeDocument/2006/relationships" xmlns:m="http://schemas.openxmlformats.org/officeDocument/2006/math" xmlns:v="urn:schemas-microsoft-com:vml" xmlns:wp14="http://schemas.microsoft.com/office/word/2010/wordprocessingDrawing" xmlns:wp="http://schemas.openxmlformats.org/drawingml/2006/wordprocessingDrawing" xmlns:w10="urn:schemas-microsoft-com:office:word" xmlns:w="http://schemas.openxmlformats.org/wordprocessingml/2006/main" xmlns:w14="http://schemas.microsoft.com/office/word/2010/wordml" xmlns:w15="http://schemas.microsoft.com/office/word/2012/wordml" xmlns:w16cex="http://schemas.microsoft.com/office/word/2018/wordml/cex" xmlns:w16cid="http://schemas.microsoft.com/office/word/2016/wordml/cid" xmlns:w16="http://schemas.microsoft.com/office/word/2018/wordml" xmlns:w16sdtdh="http://schemas.microsoft.com/office/word/2020/wordml/sdtdatahash" xmlns:w16se="http://schemas.microsoft.com/office/word/2015/wordml/symex" xmlns:wpg="http://schemas.microsoft.com/office/word/2010/wordprocessingGroup" xmlns:wpi="http://schemas.microsoft.com/office/word/2010/wordprocessingInk" xmlns:wne="http://schemas.microsoft.com/office/word/2006/wordml" xmlns:wps="http://schemas.microsoft.com/office/word/2010/wordprocessingShape" mc:Ignorable="w14 w15 w16se w16cid w16 w16cex w16sdtdh wp14">
   <w:footnote w:type="separator" w:id="-1">
     <w:p>
       <w:r>
@@ -12253,7 +12493,7 @@
 </file>
 
 <file path=word/numbering.xml><?xml version="1.0" encoding="utf-8"?>
-<w:numbering xmlns:wpc="http://schemas.microsoft.com/office/word/2010/wordprocessingCanvas" xmlns:cx="http://schemas.microsoft.com/office/drawing/2014/chartex" xmlns:cx1="http://schemas.microsoft.com/office/drawing/2015/9/8/chartex" xmlns:cx2="http://schemas.microsoft.com/office/drawing/2015/10/21/chartex" xmlns:cx3="http://schemas.microsoft.com/office/drawing/2016/5/9/chartex" xmlns:cx4="http://schemas.microsoft.com/office/drawing/2016/5/10/chartex" xmlns:cx5="http://schemas.microsoft.com/office/drawing/2016/5/11/chartex" xmlns:cx6="http://schemas.microsoft.com/office/drawing/2016/5/12/chartex" xmlns:cx7="http://schemas.microsoft.com/office/drawing/2016/5/13/chartex" xmlns:cx8="http://schemas.microsoft.com/office/drawing/2016/5/14/chartex" xmlns:mc="http://schemas.openxmlformats.org/markup-compatibility/2006" xmlns:aink="http://schemas.microsoft.com/office/drawing/2016/ink" xmlns:am3d="http://schemas.microsoft.com/office/drawing/2017/model3d" xmlns:o="urn:schemas-microsoft-com:office:office" xmlns:r="http://schemas.openxmlformats.org/officeDocument/2006/relationships" xmlns:m="http://schemas.openxmlformats.org/officeDocument/2006/math" xmlns:v="urn:schemas-microsoft-com:vml" xmlns:wp14="http://schemas.microsoft.com/office/word/2010/wordprocessingDrawing" xmlns:wp="http://schemas.openxmlformats.org/drawingml/2006/wordprocessingDrawing" xmlns:w10="urn:schemas-microsoft-com:office:word" xmlns:w="http://schemas.openxmlformats.org/wordprocessingml/2006/main" xmlns:w14="http://schemas.microsoft.com/office/word/2010/wordml" xmlns:w15="http://schemas.microsoft.com/office/word/2012/wordml" xmlns:w16cid="http://schemas.microsoft.com/office/word/2016/wordml/cid" xmlns:w16se="http://schemas.microsoft.com/office/word/2015/wordml/symex" xmlns:wpg="http://schemas.microsoft.com/office/word/2010/wordprocessingGroup" xmlns:wpi="http://schemas.microsoft.com/office/word/2010/wordprocessingInk" xmlns:wne="http://schemas.microsoft.com/office/word/2006/wordml" xmlns:wps="http://schemas.microsoft.com/office/word/2010/wordprocessingShape" mc:Ignorable="w14 w15 w16se w16cid wp14">
+<w:numbering xmlns:wpc="http://schemas.microsoft.com/office/word/2010/wordprocessingCanvas" xmlns:cx="http://schemas.microsoft.com/office/drawing/2014/chartex" xmlns:cx1="http://schemas.microsoft.com/office/drawing/2015/9/8/chartex" xmlns:cx2="http://schemas.microsoft.com/office/drawing/2015/10/21/chartex" xmlns:cx3="http://schemas.microsoft.com/office/drawing/2016/5/9/chartex" xmlns:cx4="http://schemas.microsoft.com/office/drawing/2016/5/10/chartex" xmlns:cx5="http://schemas.microsoft.com/office/drawing/2016/5/11/chartex" xmlns:cx6="http://schemas.microsoft.com/office/drawing/2016/5/12/chartex" xmlns:cx7="http://schemas.microsoft.com/office/drawing/2016/5/13/chartex" xmlns:cx8="http://schemas.microsoft.com/office/drawing/2016/5/14/chartex" xmlns:mc="http://schemas.openxmlformats.org/markup-compatibility/2006" xmlns:aink="http://schemas.microsoft.com/office/drawing/2016/ink" xmlns:am3d="http://schemas.microsoft.com/office/drawing/2017/model3d" xmlns:o="urn:schemas-microsoft-com:office:office" xmlns:r="http://schemas.openxmlformats.org/officeDocument/2006/relationships" xmlns:m="http://schemas.openxmlformats.org/officeDocument/2006/math" xmlns:v="urn:schemas-microsoft-com:vml" xmlns:wp14="http://schemas.microsoft.com/office/word/2010/wordprocessingDrawing" xmlns:wp="http://schemas.openxmlformats.org/drawingml/2006/wordprocessingDrawing" xmlns:w10="urn:schemas-microsoft-com:office:word" xmlns:w="http://schemas.openxmlformats.org/wordprocessingml/2006/main" xmlns:w14="http://schemas.microsoft.com/office/word/2010/wordml" xmlns:w15="http://schemas.microsoft.com/office/word/2012/wordml" xmlns:w16cex="http://schemas.microsoft.com/office/word/2018/wordml/cex" xmlns:w16cid="http://schemas.microsoft.com/office/word/2016/wordml/cid" xmlns:w16="http://schemas.microsoft.com/office/word/2018/wordml" xmlns:w16sdtdh="http://schemas.microsoft.com/office/word/2020/wordml/sdtdatahash" xmlns:w16se="http://schemas.microsoft.com/office/word/2015/wordml/symex" xmlns:wpg="http://schemas.microsoft.com/office/word/2010/wordprocessingGroup" xmlns:wpi="http://schemas.microsoft.com/office/word/2010/wordprocessingInk" xmlns:wne="http://schemas.microsoft.com/office/word/2006/wordml" xmlns:wps="http://schemas.microsoft.com/office/word/2010/wordprocessingShape" mc:Ignorable="w14 w15 w16se w16cid w16 w16cex w16sdtdh wp14">
   <w:abstractNum w:abstractNumId="0" w15:restartNumberingAfterBreak="0">
     <w:nsid w:val="FFFFFF7C"/>
     <w:multiLevelType w:val="singleLevel"/>
@@ -13803,7 +14043,7 @@
 </file>
 
 <file path=word/styles.xml><?xml version="1.0" encoding="utf-8"?>
-<w:styles xmlns:mc="http://schemas.openxmlformats.org/markup-compatibility/2006" xmlns:r="http://schemas.openxmlformats.org/officeDocument/2006/relationships" xmlns:w="http://schemas.openxmlformats.org/wordprocessingml/2006/main" xmlns:w14="http://schemas.microsoft.com/office/word/2010/wordml" xmlns:w15="http://schemas.microsoft.com/office/word/2012/wordml" xmlns:w16cid="http://schemas.microsoft.com/office/word/2016/wordml/cid" xmlns:w16se="http://schemas.microsoft.com/office/word/2015/wordml/symex" mc:Ignorable="w14 w15 w16se w16cid">
+<w:styles xmlns:mc="http://schemas.openxmlformats.org/markup-compatibility/2006" xmlns:r="http://schemas.openxmlformats.org/officeDocument/2006/relationships" xmlns:w="http://schemas.openxmlformats.org/wordprocessingml/2006/main" xmlns:w14="http://schemas.microsoft.com/office/word/2010/wordml" xmlns:w15="http://schemas.microsoft.com/office/word/2012/wordml" xmlns:w16cex="http://schemas.microsoft.com/office/word/2018/wordml/cex" xmlns:w16cid="http://schemas.microsoft.com/office/word/2016/wordml/cid" xmlns:w16="http://schemas.microsoft.com/office/word/2018/wordml" xmlns:w16sdtdh="http://schemas.microsoft.com/office/word/2020/wordml/sdtdatahash" xmlns:w16se="http://schemas.microsoft.com/office/word/2015/wordml/symex" mc:Ignorable="w14 w15 w16se w16cid w16 w16cex w16sdtdh">
   <w:docDefaults>
     <w:rPrDefault>
       <w:rPr>
@@ -13813,7 +14053,7 @@
     </w:rPrDefault>
     <w:pPrDefault/>
   </w:docDefaults>
-  <w:latentStyles w:defLockedState="0" w:defUIPriority="0" w:defSemiHidden="0" w:defUnhideWhenUsed="0" w:defQFormat="0" w:count="375">
+  <w:latentStyles w:defLockedState="0" w:defUIPriority="0" w:defSemiHidden="0" w:defUnhideWhenUsed="0" w:defQFormat="0" w:count="376">
     <w:lsdException w:name="Normal" w:qFormat="1"/>
     <w:lsdException w:name="heading 1" w:qFormat="1"/>
     <w:lsdException w:name="heading 2" w:qFormat="1"/>
@@ -13830,8 +14070,10 @@
     <w:lsdException w:name="Subtitle" w:qFormat="1"/>
     <w:lsdException w:name="Strong" w:qFormat="1"/>
     <w:lsdException w:name="Emphasis" w:qFormat="1"/>
+    <w:lsdException w:name="HTML Variable" w:semiHidden="1" w:unhideWhenUsed="1"/>
     <w:lsdException w:name="Normal Table" w:semiHidden="1" w:unhideWhenUsed="1"/>
     <w:lsdException w:name="No List" w:uiPriority="99"/>
+    <w:lsdException w:name="Outline List 3" w:semiHidden="1" w:unhideWhenUsed="1"/>
     <w:lsdException w:name="Table Simple 1" w:semiHidden="1" w:unhideWhenUsed="1"/>
     <w:lsdException w:name="Table Simple 2" w:semiHidden="1" w:unhideWhenUsed="1"/>
     <w:lsdException w:name="Table Simple 3" w:semiHidden="1" w:unhideWhenUsed="1"/>
@@ -13874,6 +14116,7 @@
     <w:lsdException w:name="Table Web 1" w:semiHidden="1" w:unhideWhenUsed="1"/>
     <w:lsdException w:name="Table Web 2" w:semiHidden="1" w:unhideWhenUsed="1"/>
     <w:lsdException w:name="Table Web 3" w:semiHidden="1" w:unhideWhenUsed="1"/>
+    <w:lsdException w:name="Balloon Text" w:semiHidden="1" w:unhideWhenUsed="1"/>
     <w:lsdException w:name="Table Theme" w:semiHidden="1" w:unhideWhenUsed="1"/>
     <w:lsdException w:name="Placeholder Text" w:semiHidden="1" w:uiPriority="99"/>
     <w:lsdException w:name="No Spacing" w:uiPriority="1" w:qFormat="1"/>
@@ -14094,12 +14337,13 @@
     <w:lsdException w:name="Smart Hyperlink" w:semiHidden="1" w:uiPriority="99" w:unhideWhenUsed="1"/>
     <w:lsdException w:name="Hashtag" w:semiHidden="1" w:uiPriority="99" w:unhideWhenUsed="1"/>
     <w:lsdException w:name="Unresolved Mention" w:semiHidden="1" w:uiPriority="99" w:unhideWhenUsed="1"/>
+    <w:lsdException w:name="Smart Link" w:semiHidden="1" w:uiPriority="99" w:unhideWhenUsed="1"/>
   </w:latentStyles>
   <w:style w:type="paragraph" w:default="1" w:styleId="Normal">
     <w:name w:val="Normal"/>
     <w:next w:val="B4"/>
     <w:qFormat/>
-    <w:rsid w:val="00C6504C"/>
+    <w:rsid w:val="004959CD"/>
     <w:rPr>
       <w:sz w:val="24"/>
     </w:rPr>
@@ -14110,7 +14354,7 @@
     <w:basedOn w:val="Normal"/>
     <w:next w:val="CS"/>
     <w:qFormat/>
-    <w:rsid w:val="00C6504C"/>
+    <w:rsid w:val="004959CD"/>
     <w:pPr>
       <w:keepNext/>
       <w:keepLines/>
@@ -14131,7 +14375,7 @@
     <w:next w:val="JNormal"/>
     <w:link w:val="Heading2Char"/>
     <w:qFormat/>
-    <w:rsid w:val="00C6504C"/>
+    <w:rsid w:val="004959CD"/>
     <w:pPr>
       <w:keepNext/>
       <w:keepLines/>
@@ -14152,7 +14396,7 @@
     <w:next w:val="JNormal"/>
     <w:link w:val="Heading3Char"/>
     <w:qFormat/>
-    <w:rsid w:val="00C6504C"/>
+    <w:rsid w:val="004959CD"/>
     <w:pPr>
       <w:keepNext/>
       <w:keepLines/>
@@ -14173,7 +14417,7 @@
     <w:basedOn w:val="JNormal"/>
     <w:next w:val="JNormal"/>
     <w:qFormat/>
-    <w:rsid w:val="00C6504C"/>
+    <w:rsid w:val="004959CD"/>
     <w:pPr>
       <w:keepNext/>
       <w:keepLines/>
@@ -14187,7 +14431,7 @@
     <w:uiPriority w:val="1"/>
     <w:semiHidden/>
     <w:unhideWhenUsed/>
-    <w:rsid w:val="00C6504C"/>
+    <w:rsid w:val="004959CD"/>
   </w:style>
   <w:style w:type="table" w:default="1" w:styleId="TableNormal">
     <w:name w:val="Normal Table"/>
@@ -14209,13 +14453,13 @@
     <w:uiPriority w:val="99"/>
     <w:semiHidden/>
     <w:unhideWhenUsed/>
-    <w:rsid w:val="00C6504C"/>
+    <w:rsid w:val="004959CD"/>
   </w:style>
   <w:style w:type="paragraph" w:customStyle="1" w:styleId="JNormal">
     <w:name w:val="JNormal"/>
     <w:next w:val="B4"/>
     <w:link w:val="JNormalChar"/>
-    <w:rsid w:val="00C6504C"/>
+    <w:rsid w:val="004959CD"/>
     <w:rPr>
       <w:sz w:val="24"/>
     </w:rPr>
@@ -14224,7 +14468,7 @@
     <w:name w:val="CS"/>
     <w:basedOn w:val="B1"/>
     <w:next w:val="Normal"/>
-    <w:rsid w:val="00C6504C"/>
+    <w:rsid w:val="004959CD"/>
     <w:pPr>
       <w:keepLines/>
       <w:jc w:val="center"/>
@@ -14233,7 +14477,7 @@
   <w:style w:type="paragraph" w:customStyle="1" w:styleId="B1">
     <w:name w:val="B1"/>
     <w:next w:val="Heading2"/>
-    <w:rsid w:val="00C6504C"/>
+    <w:rsid w:val="004959CD"/>
     <w:pPr>
       <w:keepNext/>
       <w:widowControl w:val="0"/>
@@ -14243,7 +14487,7 @@
   <w:style w:type="paragraph" w:customStyle="1" w:styleId="B4">
     <w:name w:val="B4"/>
     <w:next w:val="JNormal"/>
-    <w:rsid w:val="00C6504C"/>
+    <w:rsid w:val="004959CD"/>
     <w:pPr>
       <w:widowControl w:val="0"/>
     </w:pPr>
@@ -14254,7 +14498,7 @@
   <w:style w:type="paragraph" w:customStyle="1" w:styleId="GB">
     <w:name w:val="GB"/>
     <w:next w:val="B4"/>
-    <w:rsid w:val="00C6504C"/>
+    <w:rsid w:val="004959CD"/>
     <w:pPr>
       <w:ind w:left="432"/>
     </w:pPr>
@@ -14265,7 +14509,7 @@
   <w:style w:type="paragraph" w:customStyle="1" w:styleId="GL">
     <w:name w:val="GL"/>
     <w:next w:val="GB"/>
-    <w:rsid w:val="00C6504C"/>
+    <w:rsid w:val="004959CD"/>
     <w:pPr>
       <w:keepNext/>
       <w:keepLines/>
@@ -14282,7 +14526,7 @@
   </w:style>
   <w:style w:type="paragraph" w:customStyle="1" w:styleId="CD">
     <w:name w:val="CD"/>
-    <w:rsid w:val="00C6504C"/>
+    <w:rsid w:val="004959CD"/>
     <w:pPr>
       <w:keepLines/>
       <w:widowControl w:val="0"/>
@@ -14307,7 +14551,7 @@
   <w:style w:type="paragraph" w:customStyle="1" w:styleId="B5">
     <w:name w:val="B5"/>
     <w:next w:val="Normal"/>
-    <w:rsid w:val="00C6504C"/>
+    <w:rsid w:val="004959CD"/>
     <w:pPr>
       <w:widowControl w:val="0"/>
       <w:pBdr>
@@ -14322,14 +14566,14 @@
     <w:name w:val="AC"/>
     <w:basedOn w:val="Normal"/>
     <w:next w:val="B4"/>
-    <w:rsid w:val="00C6504C"/>
+    <w:rsid w:val="004959CD"/>
     <w:pPr>
       <w:jc w:val="both"/>
     </w:pPr>
   </w:style>
   <w:style w:type="paragraph" w:customStyle="1" w:styleId="CI">
     <w:name w:val="CI"/>
-    <w:rsid w:val="00C6504C"/>
+    <w:rsid w:val="004959CD"/>
     <w:pPr>
       <w:keepLines/>
       <w:widowControl w:val="0"/>
@@ -14354,7 +14598,7 @@
   <w:style w:type="paragraph" w:customStyle="1" w:styleId="GT">
     <w:name w:val="GT"/>
     <w:next w:val="GB"/>
-    <w:rsid w:val="00C6504C"/>
+    <w:rsid w:val="004959CD"/>
     <w:pPr>
       <w:keepNext/>
       <w:keepLines/>
@@ -14367,7 +14611,7 @@
   </w:style>
   <w:style w:type="paragraph" w:customStyle="1" w:styleId="FD">
     <w:name w:val="FD"/>
-    <w:rsid w:val="00C6504C"/>
+    <w:rsid w:val="004959CD"/>
     <w:pPr>
       <w:keepLines/>
       <w:widowControl w:val="0"/>
@@ -14381,7 +14625,7 @@
   <w:style w:type="paragraph" w:customStyle="1" w:styleId="GI">
     <w:name w:val="GI"/>
     <w:next w:val="GB"/>
-    <w:rsid w:val="00C6504C"/>
+    <w:rsid w:val="004959CD"/>
     <w:pPr>
       <w:keepNext/>
       <w:keepLines/>
@@ -14399,7 +14643,7 @@
     <w:next w:val="Normal"/>
     <w:autoRedefine/>
     <w:semiHidden/>
-    <w:rsid w:val="00C6504C"/>
+    <w:rsid w:val="004959CD"/>
     <w:pPr>
       <w:keepNext/>
       <w:widowControl w:val="0"/>
@@ -14419,7 +14663,7 @@
     <w:next w:val="Normal"/>
     <w:autoRedefine/>
     <w:semiHidden/>
-    <w:rsid w:val="00C6504C"/>
+    <w:rsid w:val="004959CD"/>
     <w:pPr>
       <w:widowControl w:val="0"/>
       <w:tabs>
@@ -14434,7 +14678,7 @@
     <w:next w:val="Normal"/>
     <w:autoRedefine/>
     <w:semiHidden/>
-    <w:rsid w:val="00C6504C"/>
+    <w:rsid w:val="004959CD"/>
     <w:pPr>
       <w:widowControl w:val="0"/>
       <w:tabs>
@@ -14446,7 +14690,7 @@
   <w:style w:type="paragraph" w:styleId="Header">
     <w:name w:val="header"/>
     <w:basedOn w:val="Normal"/>
-    <w:rsid w:val="00C6504C"/>
+    <w:rsid w:val="004959CD"/>
     <w:pPr>
       <w:widowControl w:val="0"/>
       <w:tabs>
@@ -14458,7 +14702,7 @@
   </w:style>
   <w:style w:type="character" w:customStyle="1" w:styleId="KW">
     <w:name w:val="KW"/>
-    <w:rsid w:val="00C6504C"/>
+    <w:rsid w:val="004959CD"/>
     <w:rPr>
       <w:rFonts w:ascii="Courier" w:hAnsi="Courier"/>
       <w:b/>
@@ -14469,7 +14713,7 @@
   </w:style>
   <w:style w:type="character" w:customStyle="1" w:styleId="TR">
     <w:name w:val="TR"/>
-    <w:rsid w:val="00C6504C"/>
+    <w:rsid w:val="004959CD"/>
     <w:rPr>
       <w:rFonts w:ascii="Times New Roman" w:hAnsi="Times New Roman"/>
       <w:noProof w:val="0"/>
@@ -14479,7 +14723,7 @@
   </w:style>
   <w:style w:type="character" w:customStyle="1" w:styleId="IT">
     <w:name w:val="IT"/>
-    <w:rsid w:val="00C6504C"/>
+    <w:rsid w:val="004959CD"/>
     <w:rPr>
       <w:rFonts w:ascii="Times New Roman" w:hAnsi="Times New Roman"/>
       <w:i/>
@@ -14490,7 +14734,7 @@
   </w:style>
   <w:style w:type="paragraph" w:customStyle="1" w:styleId="UH">
     <w:name w:val="UH"/>
-    <w:rsid w:val="00C6504C"/>
+    <w:rsid w:val="004959CD"/>
     <w:pPr>
       <w:keepNext/>
       <w:keepLines/>
@@ -14504,7 +14748,7 @@
   <w:style w:type="paragraph" w:customStyle="1" w:styleId="PT">
     <w:name w:val="PT"/>
     <w:next w:val="B4"/>
-    <w:rsid w:val="00C6504C"/>
+    <w:rsid w:val="004959CD"/>
     <w:pPr>
       <w:ind w:left="720" w:hanging="720"/>
     </w:pPr>
@@ -14515,7 +14759,7 @@
   <w:style w:type="paragraph" w:customStyle="1" w:styleId="PZ">
     <w:name w:val="PZ"/>
     <w:next w:val="B4"/>
-    <w:rsid w:val="00C6504C"/>
+    <w:rsid w:val="004959CD"/>
     <w:pPr>
       <w:tabs>
         <w:tab w:val="left" w:pos="1152"/>
@@ -14529,7 +14773,7 @@
   <w:style w:type="paragraph" w:customStyle="1" w:styleId="PY">
     <w:name w:val="PY"/>
     <w:next w:val="B4"/>
-    <w:rsid w:val="00C6504C"/>
+    <w:rsid w:val="004959CD"/>
     <w:pPr>
       <w:tabs>
         <w:tab w:val="left" w:pos="1440"/>
@@ -14543,7 +14787,7 @@
   <w:style w:type="paragraph" w:customStyle="1" w:styleId="PW">
     <w:name w:val="PW"/>
     <w:next w:val="B4"/>
-    <w:rsid w:val="00C6504C"/>
+    <w:rsid w:val="004959CD"/>
     <w:pPr>
       <w:tabs>
         <w:tab w:val="left" w:pos="1728"/>
@@ -14556,7 +14800,7 @@
   </w:style>
   <w:style w:type="paragraph" w:customStyle="1" w:styleId="SD">
     <w:name w:val="SD"/>
-    <w:rsid w:val="00C6504C"/>
+    <w:rsid w:val="004959CD"/>
     <w:pPr>
       <w:keepLines/>
       <w:widowControl w:val="0"/>
@@ -14566,7 +14810,7 @@
   <w:style w:type="paragraph" w:customStyle="1" w:styleId="BU">
     <w:name w:val="BU"/>
     <w:basedOn w:val="Normal"/>
-    <w:rsid w:val="00C6504C"/>
+    <w:rsid w:val="004959CD"/>
     <w:pPr>
       <w:spacing w:after="120"/>
       <w:ind w:left="360" w:hanging="360"/>
@@ -14576,19 +14820,19 @@
     <w:name w:val="B2"/>
     <w:basedOn w:val="B1"/>
     <w:next w:val="Heading3"/>
-    <w:rsid w:val="00C6504C"/>
+    <w:rsid w:val="004959CD"/>
   </w:style>
   <w:style w:type="paragraph" w:customStyle="1" w:styleId="B3">
     <w:name w:val="B3"/>
     <w:basedOn w:val="B2"/>
     <w:next w:val="Heading4"/>
-    <w:rsid w:val="00C6504C"/>
+    <w:rsid w:val="004959CD"/>
   </w:style>
   <w:style w:type="paragraph" w:customStyle="1" w:styleId="C">
     <w:name w:val="C#"/>
     <w:basedOn w:val="Heading1"/>
     <w:next w:val="Heading1"/>
-    <w:rsid w:val="00C6504C"/>
+    <w:rsid w:val="004959CD"/>
     <w:pPr>
       <w:pageBreakBefore/>
       <w:outlineLvl w:val="9"/>
@@ -14601,7 +14845,7 @@
     <w:name w:val="FP"/>
     <w:basedOn w:val="Normal"/>
     <w:next w:val="B4"/>
-    <w:rsid w:val="00C6504C"/>
+    <w:rsid w:val="004959CD"/>
     <w:pPr>
       <w:ind w:firstLine="432"/>
     </w:pPr>
@@ -14609,7 +14853,7 @@
   <w:style w:type="paragraph" w:customStyle="1" w:styleId="NL">
     <w:name w:val="NL"/>
     <w:basedOn w:val="JNormal"/>
-    <w:rsid w:val="00C6504C"/>
+    <w:rsid w:val="004959CD"/>
     <w:pPr>
       <w:numPr>
         <w:numId w:val="1"/>
@@ -14628,7 +14872,7 @@
   </w:style>
   <w:style w:type="character" w:customStyle="1" w:styleId="BL">
     <w:name w:val="BL"/>
-    <w:rsid w:val="00C6504C"/>
+    <w:rsid w:val="004959CD"/>
     <w:rPr>
       <w:b/>
     </w:rPr>
@@ -14636,7 +14880,7 @@
   <w:style w:type="character" w:customStyle="1" w:styleId="CButton">
     <w:name w:val="CButton"/>
     <w:aliases w:val="cb"/>
-    <w:rsid w:val="00C6504C"/>
+    <w:rsid w:val="004959CD"/>
     <w:rPr>
       <w:b/>
       <w:color w:val="008000"/>
@@ -14646,7 +14890,7 @@
   <w:style w:type="character" w:customStyle="1" w:styleId="CMenu">
     <w:name w:val="CMenu"/>
     <w:aliases w:val="cm"/>
-    <w:rsid w:val="00C6504C"/>
+    <w:rsid w:val="004959CD"/>
     <w:rPr>
       <w:b/>
       <w:color w:val="FF0000"/>
@@ -14655,7 +14899,7 @@
   <w:style w:type="character" w:customStyle="1" w:styleId="CField">
     <w:name w:val="CField"/>
     <w:aliases w:val="cf"/>
-    <w:rsid w:val="00C6504C"/>
+    <w:rsid w:val="004959CD"/>
     <w:rPr>
       <w:b/>
       <w:color w:val="0000FF"/>
@@ -14664,7 +14908,7 @@
   <w:style w:type="character" w:customStyle="1" w:styleId="CKey">
     <w:name w:val="CKey"/>
     <w:aliases w:val="ck"/>
-    <w:rsid w:val="00C6504C"/>
+    <w:rsid w:val="004959CD"/>
     <w:rPr>
       <w:b/>
       <w:color w:val="FF00FF"/>
@@ -14672,7 +14916,7 @@
   </w:style>
   <w:style w:type="character" w:customStyle="1" w:styleId="hl">
     <w:name w:val="hl"/>
-    <w:rsid w:val="00C6504C"/>
+    <w:rsid w:val="004959CD"/>
     <w:rPr>
       <w:sz w:val="12"/>
     </w:rPr>
@@ -14682,7 +14926,7 @@
     <w:aliases w:val="proc"/>
     <w:basedOn w:val="Normal"/>
     <w:next w:val="NL"/>
-    <w:rsid w:val="00C6504C"/>
+    <w:rsid w:val="004959CD"/>
     <w:pPr>
       <w:keepNext/>
       <w:keepLines/>
@@ -14696,7 +14940,7 @@
   <w:style w:type="character" w:customStyle="1" w:styleId="NewTerm">
     <w:name w:val="NewTerm"/>
     <w:aliases w:val="NT"/>
-    <w:rsid w:val="00C6504C"/>
+    <w:rsid w:val="004959CD"/>
     <w:rPr>
       <w:i/>
     </w:rPr>
@@ -14704,7 +14948,7 @@
   <w:style w:type="character" w:customStyle="1" w:styleId="InsetHeading">
     <w:name w:val="InsetHeading"/>
     <w:aliases w:val="IH"/>
-    <w:rsid w:val="00C6504C"/>
+    <w:rsid w:val="004959CD"/>
     <w:rPr>
       <w:b/>
       <w:color w:val="000000"/>
@@ -14713,7 +14957,7 @@
   <w:style w:type="character" w:customStyle="1" w:styleId="CTable">
     <w:name w:val="CTable"/>
     <w:aliases w:val="ct"/>
-    <w:rsid w:val="00C6504C"/>
+    <w:rsid w:val="004959CD"/>
     <w:rPr>
       <w:b/>
       <w:color w:val="800080"/>
@@ -14722,7 +14966,7 @@
   <w:style w:type="paragraph" w:styleId="Footer">
     <w:name w:val="footer"/>
     <w:basedOn w:val="Normal"/>
-    <w:rsid w:val="00C6504C"/>
+    <w:rsid w:val="004959CD"/>
     <w:pPr>
       <w:tabs>
         <w:tab w:val="center" w:pos="4320"/>
@@ -14733,7 +14977,7 @@
   <w:style w:type="character" w:styleId="PageNumber">
     <w:name w:val="page number"/>
     <w:basedOn w:val="DefaultParagraphFont"/>
-    <w:rsid w:val="00C6504C"/>
+    <w:rsid w:val="004959CD"/>
   </w:style>
   <w:style w:type="paragraph" w:styleId="TOC4">
     <w:name w:val="toc 4"/>
@@ -14741,7 +14985,7 @@
     <w:next w:val="Normal"/>
     <w:autoRedefine/>
     <w:semiHidden/>
-    <w:rsid w:val="00C6504C"/>
+    <w:rsid w:val="004959CD"/>
     <w:pPr>
       <w:tabs>
         <w:tab w:val="right" w:leader="dot" w:pos="7200"/>
@@ -14755,7 +14999,7 @@
     <w:next w:val="Normal"/>
     <w:autoRedefine/>
     <w:semiHidden/>
-    <w:rsid w:val="00C6504C"/>
+    <w:rsid w:val="004959CD"/>
     <w:pPr>
       <w:tabs>
         <w:tab w:val="right" w:leader="dot" w:pos="7200"/>
@@ -14769,7 +15013,7 @@
     <w:next w:val="Normal"/>
     <w:autoRedefine/>
     <w:semiHidden/>
-    <w:rsid w:val="00C6504C"/>
+    <w:rsid w:val="004959CD"/>
     <w:pPr>
       <w:tabs>
         <w:tab w:val="right" w:leader="dot" w:pos="7200"/>
@@ -14783,7 +15027,7 @@
     <w:next w:val="Normal"/>
     <w:autoRedefine/>
     <w:semiHidden/>
-    <w:rsid w:val="00C6504C"/>
+    <w:rsid w:val="004959CD"/>
     <w:pPr>
       <w:tabs>
         <w:tab w:val="right" w:leader="dot" w:pos="7200"/>
@@ -14797,7 +15041,7 @@
     <w:next w:val="Normal"/>
     <w:autoRedefine/>
     <w:semiHidden/>
-    <w:rsid w:val="00C6504C"/>
+    <w:rsid w:val="004959CD"/>
     <w:pPr>
       <w:tabs>
         <w:tab w:val="right" w:leader="dot" w:pos="7200"/>
@@ -14811,7 +15055,7 @@
     <w:next w:val="Normal"/>
     <w:autoRedefine/>
     <w:semiHidden/>
-    <w:rsid w:val="00C6504C"/>
+    <w:rsid w:val="004959CD"/>
     <w:pPr>
       <w:tabs>
         <w:tab w:val="right" w:leader="dot" w:pos="7200"/>
@@ -14822,7 +15066,7 @@
   <w:style w:type="paragraph" w:customStyle="1" w:styleId="FakeHead">
     <w:name w:val="FakeHead"/>
     <w:basedOn w:val="Heading1"/>
-    <w:rsid w:val="00C6504C"/>
+    <w:rsid w:val="004959CD"/>
     <w:pPr>
       <w:outlineLvl w:val="9"/>
     </w:pPr>
@@ -14833,7 +15077,7 @@
     <w:next w:val="Normal"/>
     <w:autoRedefine/>
     <w:semiHidden/>
-    <w:rsid w:val="00C6504C"/>
+    <w:rsid w:val="004959CD"/>
     <w:pPr>
       <w:tabs>
         <w:tab w:val="right" w:leader="dot" w:pos="3240"/>
@@ -14847,7 +15091,7 @@
     <w:next w:val="Normal"/>
     <w:autoRedefine/>
     <w:semiHidden/>
-    <w:rsid w:val="00C6504C"/>
+    <w:rsid w:val="004959CD"/>
     <w:pPr>
       <w:tabs>
         <w:tab w:val="right" w:leader="dot" w:pos="3240"/>
@@ -14861,7 +15105,7 @@
     <w:next w:val="Normal"/>
     <w:autoRedefine/>
     <w:semiHidden/>
-    <w:rsid w:val="00C6504C"/>
+    <w:rsid w:val="004959CD"/>
     <w:pPr>
       <w:tabs>
         <w:tab w:val="right" w:leader="dot" w:pos="3240"/>
@@ -14875,7 +15119,7 @@
     <w:next w:val="Normal"/>
     <w:autoRedefine/>
     <w:semiHidden/>
-    <w:rsid w:val="00C6504C"/>
+    <w:rsid w:val="004959CD"/>
     <w:pPr>
       <w:tabs>
         <w:tab w:val="right" w:leader="dot" w:pos="3240"/>
@@ -14889,7 +15133,7 @@
     <w:next w:val="Normal"/>
     <w:autoRedefine/>
     <w:semiHidden/>
-    <w:rsid w:val="00C6504C"/>
+    <w:rsid w:val="004959CD"/>
     <w:pPr>
       <w:tabs>
         <w:tab w:val="right" w:leader="dot" w:pos="3240"/>
@@ -14903,7 +15147,7 @@
     <w:next w:val="Normal"/>
     <w:autoRedefine/>
     <w:semiHidden/>
-    <w:rsid w:val="00C6504C"/>
+    <w:rsid w:val="004959CD"/>
     <w:pPr>
       <w:tabs>
         <w:tab w:val="right" w:leader="dot" w:pos="3240"/>
@@ -14917,7 +15161,7 @@
     <w:next w:val="Normal"/>
     <w:autoRedefine/>
     <w:semiHidden/>
-    <w:rsid w:val="00C6504C"/>
+    <w:rsid w:val="004959CD"/>
     <w:pPr>
       <w:tabs>
         <w:tab w:val="right" w:leader="dot" w:pos="3240"/>
@@ -14931,7 +15175,7 @@
     <w:next w:val="Normal"/>
     <w:autoRedefine/>
     <w:semiHidden/>
-    <w:rsid w:val="00C6504C"/>
+    <w:rsid w:val="004959CD"/>
     <w:pPr>
       <w:tabs>
         <w:tab w:val="right" w:leader="dot" w:pos="3240"/>
@@ -14945,7 +15189,7 @@
     <w:next w:val="Normal"/>
     <w:autoRedefine/>
     <w:semiHidden/>
-    <w:rsid w:val="00C6504C"/>
+    <w:rsid w:val="004959CD"/>
     <w:pPr>
       <w:tabs>
         <w:tab w:val="right" w:leader="dot" w:pos="3240"/>
@@ -14958,23 +15202,23 @@
     <w:basedOn w:val="Normal"/>
     <w:next w:val="Index1"/>
     <w:semiHidden/>
-    <w:rsid w:val="00C6504C"/>
+    <w:rsid w:val="004959CD"/>
   </w:style>
   <w:style w:type="paragraph" w:styleId="Caption">
     <w:name w:val="caption"/>
     <w:basedOn w:val="Normal"/>
     <w:next w:val="Normal"/>
     <w:qFormat/>
-    <w:rsid w:val="00C6504C"/>
+    <w:rsid w:val="004959CD"/>
   </w:style>
   <w:style w:type="character" w:customStyle="1" w:styleId="EquationCaption">
     <w:name w:val="_Equation Caption"/>
-    <w:rsid w:val="00C6504C"/>
+    <w:rsid w:val="004959CD"/>
   </w:style>
   <w:style w:type="character" w:styleId="CommentReference">
     <w:name w:val="annotation reference"/>
     <w:semiHidden/>
-    <w:rsid w:val="00C6504C"/>
+    <w:rsid w:val="004959CD"/>
     <w:rPr>
       <w:sz w:val="16"/>
     </w:rPr>
@@ -14983,7 +15227,7 @@
     <w:name w:val="annotation text"/>
     <w:basedOn w:val="Normal"/>
     <w:semiHidden/>
-    <w:rsid w:val="00C6504C"/>
+    <w:rsid w:val="004959CD"/>
     <w:rPr>
       <w:sz w:val="20"/>
     </w:rPr>
@@ -14992,7 +15236,7 @@
     <w:name w:val="Topic Title"/>
     <w:basedOn w:val="Normal"/>
     <w:next w:val="Normal"/>
-    <w:rsid w:val="00C6504C"/>
+    <w:rsid w:val="004959CD"/>
     <w:pPr>
       <w:keepNext/>
       <w:suppressAutoHyphens/>
@@ -15008,7 +15252,7 @@
   <w:style w:type="paragraph" w:customStyle="1" w:styleId="Bullets1">
     <w:name w:val="Bullets_1"/>
     <w:basedOn w:val="JNormal"/>
-    <w:rsid w:val="00C6504C"/>
+    <w:rsid w:val="004959CD"/>
     <w:pPr>
       <w:numPr>
         <w:numId w:val="29"/>
@@ -15019,7 +15263,7 @@
   <w:style w:type="paragraph" w:customStyle="1" w:styleId="Number1">
     <w:name w:val="Number_1"/>
     <w:basedOn w:val="JNormal"/>
-    <w:rsid w:val="00C6504C"/>
+    <w:rsid w:val="004959CD"/>
     <w:pPr>
       <w:suppressAutoHyphens/>
       <w:spacing w:before="60" w:after="120"/>
@@ -15029,7 +15273,7 @@
   <w:style w:type="character" w:customStyle="1" w:styleId="printedonly">
     <w:name w:val="printed only"/>
     <w:aliases w:val="po"/>
-    <w:rsid w:val="00C6504C"/>
+    <w:rsid w:val="004959CD"/>
     <w:rPr>
       <w:color w:val="auto"/>
     </w:rPr>
@@ -15037,7 +15281,7 @@
   <w:style w:type="character" w:customStyle="1" w:styleId="ProgramName">
     <w:name w:val="Program Name"/>
     <w:aliases w:val="prog"/>
-    <w:rsid w:val="00C6504C"/>
+    <w:rsid w:val="004959CD"/>
     <w:rPr>
       <w:b/>
       <w:color w:val="000000"/>
@@ -15047,7 +15291,7 @@
     <w:name w:val="Document Map"/>
     <w:basedOn w:val="Normal"/>
     <w:semiHidden/>
-    <w:rsid w:val="00C6504C"/>
+    <w:rsid w:val="004959CD"/>
     <w:pPr>
       <w:shd w:val="clear" w:color="auto" w:fill="000080"/>
     </w:pPr>
@@ -15058,7 +15302,7 @@
   <w:style w:type="character" w:customStyle="1" w:styleId="CrossRef">
     <w:name w:val="CrossRef"/>
     <w:aliases w:val="cr"/>
-    <w:rsid w:val="00C6504C"/>
+    <w:rsid w:val="004959CD"/>
     <w:rPr>
       <w:i/>
       <w:color w:val="C0504D"/>
@@ -15093,7 +15337,7 @@
     <w:aliases w:val="wi"/>
     <w:basedOn w:val="JNormal"/>
     <w:link w:val="WindowItemChar"/>
-    <w:rsid w:val="00C6504C"/>
+    <w:rsid w:val="004959CD"/>
     <w:pPr>
       <w:spacing w:after="120"/>
       <w:ind w:left="720" w:hanging="360"/>
@@ -15103,7 +15347,7 @@
     <w:name w:val="WindowItem2"/>
     <w:aliases w:val="wi2"/>
     <w:basedOn w:val="WindowItem"/>
-    <w:rsid w:val="00C6504C"/>
+    <w:rsid w:val="004959CD"/>
     <w:pPr>
       <w:ind w:left="1080"/>
     </w:pPr>
@@ -15112,7 +15356,7 @@
     <w:name w:val="WindowItem3"/>
     <w:aliases w:val="wi3"/>
     <w:basedOn w:val="WindowItem2"/>
-    <w:rsid w:val="00C6504C"/>
+    <w:rsid w:val="004959CD"/>
     <w:pPr>
       <w:ind w:left="1440"/>
     </w:pPr>
@@ -15136,7 +15380,7 @@
   <w:style w:type="character" w:customStyle="1" w:styleId="hyplink">
     <w:name w:val="hyplink"/>
     <w:aliases w:val="hyp"/>
-    <w:rsid w:val="00C6504C"/>
+    <w:rsid w:val="004959CD"/>
     <w:rPr>
       <w:rFonts w:ascii="Courier New" w:hAnsi="Courier New"/>
       <w:noProof w:val="0"/>
@@ -15161,7 +15405,7 @@
   <w:style w:type="character" w:customStyle="1" w:styleId="CReport">
     <w:name w:val="CReport"/>
     <w:aliases w:val="crep"/>
-    <w:rsid w:val="00C6504C"/>
+    <w:rsid w:val="004959CD"/>
     <w:rPr>
       <w:rFonts w:ascii="Courier New" w:hAnsi="Courier New"/>
       <w:noProof w:val="0"/>
@@ -15238,7 +15482,7 @@
     <w:name w:val="List Bullet"/>
     <w:basedOn w:val="Normal"/>
     <w:autoRedefine/>
-    <w:rsid w:val="00C6504C"/>
+    <w:rsid w:val="004959CD"/>
     <w:pPr>
       <w:ind w:left="360" w:hanging="360"/>
     </w:pPr>
@@ -15246,7 +15490,7 @@
   <w:style w:type="paragraph" w:customStyle="1" w:styleId="Heading40">
     <w:name w:val="Heading4"/>
     <w:basedOn w:val="Normal"/>
-    <w:rsid w:val="00C6504C"/>
+    <w:rsid w:val="004959CD"/>
     <w:pPr>
       <w:tabs>
         <w:tab w:val="left" w:pos="0"/>
@@ -15343,7 +15587,7 @@
     <w:basedOn w:val="Normal"/>
     <w:next w:val="B4"/>
     <w:link w:val="BXChar"/>
-    <w:rsid w:val="00C6504C"/>
+    <w:rsid w:val="004959CD"/>
     <w:pPr>
       <w:keepLines/>
       <w:pBdr>
@@ -15374,7 +15618,7 @@
   <w:style w:type="character" w:styleId="Emphasis">
     <w:name w:val="Emphasis"/>
     <w:qFormat/>
-    <w:rsid w:val="00C6504C"/>
+    <w:rsid w:val="004959CD"/>
     <w:rPr>
       <w:i/>
       <w:iCs/>
@@ -15383,7 +15627,7 @@
   <w:style w:type="character" w:customStyle="1" w:styleId="CPanel">
     <w:name w:val="CPanel"/>
     <w:aliases w:val="cp"/>
-    <w:rsid w:val="00C6504C"/>
+    <w:rsid w:val="004959CD"/>
     <w:rPr>
       <w:b/>
       <w:color w:val="993300"/>
@@ -15391,7 +15635,7 @@
   </w:style>
   <w:style w:type="character" w:customStyle="1" w:styleId="CU0">
     <w:name w:val="CU"/>
-    <w:rsid w:val="00C6504C"/>
+    <w:rsid w:val="004959CD"/>
     <w:rPr>
       <w:rFonts w:ascii="Courier New" w:hAnsi="Courier New"/>
       <w:noProof w:val="0"/>
@@ -15534,20 +15778,17 @@
   <w:style w:type="character" w:customStyle="1" w:styleId="SoloVis">
     <w:name w:val="SoloVis"/>
     <w:qFormat/>
-    <w:rsid w:val="00C6504C"/>
-    <w:rPr>
-      <w:vanish/>
-    </w:rPr>
+    <w:rsid w:val="004959CD"/>
   </w:style>
   <w:style w:type="character" w:customStyle="1" w:styleId="SoloNonVis">
     <w:name w:val="SoloNonVis"/>
     <w:qFormat/>
-    <w:rsid w:val="00C6504C"/>
+    <w:rsid w:val="004959CD"/>
   </w:style>
   <w:style w:type="character" w:customStyle="1" w:styleId="PDFLink">
     <w:name w:val="PDFLink"/>
     <w:qFormat/>
-    <w:rsid w:val="00C6504C"/>
+    <w:rsid w:val="004959CD"/>
     <w:rPr>
       <w:i w:val="0"/>
       <w:iCs w:val="0"/>

</xml_diff>